<commit_message>
Aggiornamenti Scenario Avvia profilo
Signed-off-by: Vinci989 <vincidmichele@gmail.com>
</commit_message>
<xml_diff>
--- a/Documentazione/Scenari/Scenario5/Scenari Avvia profilo/Scenari Avvia profilo.docx
+++ b/Documentazione/Scenari/Scenario5/Scenari Avvia profilo/Scenari Avvia profilo.docx
@@ -540,6 +540,7 @@
         <w:rPr>
           <w:b/>
           <w:bCs/>
+          <w:strike/>
           <w:color w:val="0070C0"/>
         </w:rPr>
       </w:pPr>
@@ -548,6 +549,7 @@
         <w:rPr>
           <w:b/>
           <w:bCs/>
+          <w:strike/>
           <w:color w:val="0070C0"/>
         </w:rPr>
         <w:t xml:space="preserve">Scenario </w:t>
@@ -556,6 +558,7 @@
         <w:rPr>
           <w:b/>
           <w:bCs/>
+          <w:strike/>
           <w:color w:val="0070C0"/>
         </w:rPr>
         <w:t>5.</w:t>
@@ -564,6 +567,7 @@
         <w:rPr>
           <w:b/>
           <w:bCs/>
+          <w:strike/>
           <w:color w:val="0070C0"/>
         </w:rPr>
         <w:t>2</w:t>
@@ -572,6 +576,7 @@
         <w:rPr>
           <w:b/>
           <w:bCs/>
+          <w:strike/>
           <w:color w:val="0070C0"/>
         </w:rPr>
         <w:t>a</w:t>
@@ -580,6 +585,7 @@
         <w:rPr>
           <w:b/>
           <w:bCs/>
+          <w:strike/>
           <w:color w:val="0070C0"/>
         </w:rPr>
         <w:t xml:space="preserve">: </w:t>
@@ -588,6 +594,7 @@
         <w:rPr>
           <w:b/>
           <w:bCs/>
+          <w:strike/>
           <w:color w:val="0070C0"/>
         </w:rPr>
         <w:t xml:space="preserve">Profilo corrotto </w:t>
@@ -596,6 +603,7 @@
         <w:rPr>
           <w:b/>
           <w:bCs/>
+          <w:strike/>
           <w:color w:val="0070C0"/>
         </w:rPr>
         <w:t>– Utente preme “ok”</w:t>
@@ -604,6 +612,7 @@
         <w:rPr>
           <w:b/>
           <w:bCs/>
+          <w:strike/>
           <w:color w:val="0070C0"/>
         </w:rPr>
         <w:t>:</w:t>
@@ -639,12 +648,14 @@
               <w:rPr>
                 <w:b/>
                 <w:bCs/>
+                <w:strike/>
               </w:rPr>
             </w:pPr>
             <w:r>
               <w:rPr>
                 <w:b/>
                 <w:bCs/>
+                <w:strike/>
               </w:rPr>
               <w:t>Utente</w:t>
             </w:r>
@@ -668,12 +679,14 @@
               <w:rPr>
                 <w:b/>
                 <w:bCs/>
+                <w:strike/>
               </w:rPr>
             </w:pPr>
             <w:r>
               <w:rPr>
                 <w:b/>
                 <w:bCs/>
+                <w:strike/>
               </w:rPr>
               <w:t>Sistema</w:t>
             </w:r>
@@ -694,8 +707,14 @@
           <w:p>
             <w:pPr>
               <w:spacing w:line="240" w:lineRule="auto"/>
-            </w:pPr>
-            <w:r>
+              <w:rPr>
+                <w:strike/>
+              </w:rPr>
+            </w:pPr>
+            <w:r>
+              <w:rPr>
+                <w:strike/>
+              </w:rPr>
               <w:t>&lt;INIZIO SCENARIO&gt;</w:t>
             </w:r>
           </w:p>
@@ -713,45 +732,72 @@
           <w:p>
             <w:pPr>
               <w:spacing w:line="240" w:lineRule="auto"/>
-            </w:pPr>
-          </w:p>
-        </w:tc>
-      </w:tr>
-      <w:tr>
-        <w:tc>
-          <w:tcPr>
-            <w:tcW w:w="4814" w:type="dxa"/>
-            <w:tcBorders>
-              <w:top w:val="single" w:sz="4" w:space="0" w:color="auto"/>
-              <w:left w:val="single" w:sz="4" w:space="0" w:color="auto"/>
-              <w:bottom w:val="single" w:sz="4" w:space="0" w:color="auto"/>
-              <w:right w:val="single" w:sz="4" w:space="0" w:color="auto"/>
-            </w:tcBorders>
-            <w:hideMark/>
-          </w:tcPr>
-          <w:p>
-            <w:pPr>
-              <w:spacing w:line="240" w:lineRule="auto"/>
-            </w:pPr>
-            <w:r>
+              <w:rPr>
+                <w:strike/>
+              </w:rPr>
+            </w:pPr>
+          </w:p>
+        </w:tc>
+      </w:tr>
+      <w:tr>
+        <w:tc>
+          <w:tcPr>
+            <w:tcW w:w="4814" w:type="dxa"/>
+            <w:tcBorders>
+              <w:top w:val="single" w:sz="4" w:space="0" w:color="auto"/>
+              <w:left w:val="single" w:sz="4" w:space="0" w:color="auto"/>
+              <w:bottom w:val="single" w:sz="4" w:space="0" w:color="auto"/>
+              <w:right w:val="single" w:sz="4" w:space="0" w:color="auto"/>
+            </w:tcBorders>
+            <w:hideMark/>
+          </w:tcPr>
+          <w:p>
+            <w:pPr>
+              <w:spacing w:line="240" w:lineRule="auto"/>
+              <w:rPr>
+                <w:strike/>
+              </w:rPr>
+            </w:pPr>
+            <w:r>
+              <w:rPr>
+                <w:strike/>
+              </w:rPr>
               <w:t>1</w:t>
             </w:r>
             <w:r>
+              <w:rPr>
+                <w:strike/>
+              </w:rPr>
               <w:t>)Clicca sul profilo</w:t>
             </w:r>
             <w:r>
+              <w:rPr>
+                <w:strike/>
+              </w:rPr>
               <w:t xml:space="preserve"> nel menu </w:t>
             </w:r>
             <w:r>
+              <w:rPr>
+                <w:strike/>
+              </w:rPr>
               <w:t xml:space="preserve">dei </w:t>
             </w:r>
             <w:r>
+              <w:rPr>
+                <w:strike/>
+              </w:rPr>
               <w:t>profil</w:t>
             </w:r>
             <w:r>
+              <w:rPr>
+                <w:strike/>
+              </w:rPr>
               <w:t>i</w:t>
             </w:r>
             <w:r>
+              <w:rPr>
+                <w:strike/>
+              </w:rPr>
               <w:t>;</w:t>
             </w:r>
           </w:p>
@@ -769,71 +815,102 @@
           <w:p>
             <w:pPr>
               <w:spacing w:line="240" w:lineRule="auto"/>
-            </w:pPr>
-          </w:p>
-        </w:tc>
-      </w:tr>
-      <w:tr>
-        <w:tc>
-          <w:tcPr>
-            <w:tcW w:w="4814" w:type="dxa"/>
-            <w:tcBorders>
-              <w:top w:val="single" w:sz="4" w:space="0" w:color="auto"/>
-              <w:left w:val="single" w:sz="4" w:space="0" w:color="auto"/>
-              <w:bottom w:val="single" w:sz="4" w:space="0" w:color="auto"/>
-              <w:right w:val="single" w:sz="4" w:space="0" w:color="auto"/>
-            </w:tcBorders>
-          </w:tcPr>
-          <w:p>
-            <w:pPr>
-              <w:spacing w:line="240" w:lineRule="auto"/>
-            </w:pPr>
-          </w:p>
-        </w:tc>
-        <w:tc>
-          <w:tcPr>
-            <w:tcW w:w="4814" w:type="dxa"/>
-            <w:tcBorders>
-              <w:top w:val="single" w:sz="4" w:space="0" w:color="auto"/>
-              <w:left w:val="single" w:sz="4" w:space="0" w:color="auto"/>
-              <w:bottom w:val="single" w:sz="4" w:space="0" w:color="auto"/>
-              <w:right w:val="single" w:sz="4" w:space="0" w:color="auto"/>
-            </w:tcBorders>
-            <w:hideMark/>
-          </w:tcPr>
-          <w:p>
-            <w:pPr>
-              <w:spacing w:line="240" w:lineRule="auto"/>
-            </w:pPr>
-            <w:r>
+              <w:rPr>
+                <w:strike/>
+              </w:rPr>
+            </w:pPr>
+          </w:p>
+        </w:tc>
+      </w:tr>
+      <w:tr>
+        <w:tc>
+          <w:tcPr>
+            <w:tcW w:w="4814" w:type="dxa"/>
+            <w:tcBorders>
+              <w:top w:val="single" w:sz="4" w:space="0" w:color="auto"/>
+              <w:left w:val="single" w:sz="4" w:space="0" w:color="auto"/>
+              <w:bottom w:val="single" w:sz="4" w:space="0" w:color="auto"/>
+              <w:right w:val="single" w:sz="4" w:space="0" w:color="auto"/>
+            </w:tcBorders>
+          </w:tcPr>
+          <w:p>
+            <w:pPr>
+              <w:spacing w:line="240" w:lineRule="auto"/>
+              <w:rPr>
+                <w:strike/>
+              </w:rPr>
+            </w:pPr>
+          </w:p>
+        </w:tc>
+        <w:tc>
+          <w:tcPr>
+            <w:tcW w:w="4814" w:type="dxa"/>
+            <w:tcBorders>
+              <w:top w:val="single" w:sz="4" w:space="0" w:color="auto"/>
+              <w:left w:val="single" w:sz="4" w:space="0" w:color="auto"/>
+              <w:bottom w:val="single" w:sz="4" w:space="0" w:color="auto"/>
+              <w:right w:val="single" w:sz="4" w:space="0" w:color="auto"/>
+            </w:tcBorders>
+            <w:hideMark/>
+          </w:tcPr>
+          <w:p>
+            <w:pPr>
+              <w:spacing w:line="240" w:lineRule="auto"/>
+              <w:rPr>
+                <w:strike/>
+              </w:rPr>
+            </w:pPr>
+            <w:r>
+              <w:rPr>
+                <w:strike/>
+              </w:rPr>
               <w:t>2</w:t>
             </w:r>
             <w:r>
+              <w:rPr>
+                <w:strike/>
+              </w:rPr>
               <w:t>) Il programma non</w:t>
             </w:r>
             <w:r>
+              <w:rPr>
+                <w:strike/>
+              </w:rPr>
               <w:t xml:space="preserve"> riesce ad aprire il</w:t>
             </w:r>
             <w:r>
+              <w:rPr>
+                <w:strike/>
+              </w:rPr>
               <w:t xml:space="preserve"> profilo e apre un </w:t>
             </w:r>
             <w:proofErr w:type="spellStart"/>
             <w:r>
+              <w:rPr>
+                <w:strike/>
+              </w:rPr>
               <w:t>alert</w:t>
             </w:r>
             <w:proofErr w:type="spellEnd"/>
             <w:r>
+              <w:rPr>
+                <w:strike/>
+              </w:rPr>
               <w:t xml:space="preserve"> box che notifica </w:t>
             </w:r>
             <w:commentRangeStart w:id="2"/>
             <w:commentRangeStart w:id="3"/>
             <w:r>
+              <w:rPr>
+                <w:strike/>
+              </w:rPr>
               <w:t>l’utente</w:t>
             </w:r>
             <w:commentRangeEnd w:id="2"/>
             <w:r>
               <w:rPr>
                 <w:rStyle w:val="Rimandocommento"/>
+                <w:strike/>
               </w:rPr>
               <w:commentReference w:id="2"/>
             </w:r>
@@ -841,10 +918,14 @@
             <w:r>
               <w:rPr>
                 <w:rStyle w:val="Rimandocommento"/>
+                <w:strike/>
               </w:rPr>
               <w:commentReference w:id="3"/>
             </w:r>
             <w:r>
+              <w:rPr>
+                <w:strike/>
+              </w:rPr>
               <w:t>;</w:t>
             </w:r>
           </w:p>
@@ -865,20 +946,38 @@
           <w:p>
             <w:pPr>
               <w:spacing w:line="240" w:lineRule="auto"/>
-            </w:pPr>
-            <w:r>
+              <w:rPr>
+                <w:strike/>
+              </w:rPr>
+            </w:pPr>
+            <w:r>
+              <w:rPr>
+                <w:strike/>
+              </w:rPr>
               <w:t>2</w:t>
             </w:r>
             <w:r>
+              <w:rPr>
+                <w:strike/>
+              </w:rPr>
               <w:t xml:space="preserve">) L’utente preme su </w:t>
             </w:r>
             <w:r>
+              <w:rPr>
+                <w:strike/>
+              </w:rPr>
               <w:t xml:space="preserve">bottone </w:t>
             </w:r>
             <w:r>
+              <w:rPr>
+                <w:strike/>
+              </w:rPr>
               <w:t>“Ok”</w:t>
             </w:r>
             <w:r>
+              <w:rPr>
+                <w:strike/>
+              </w:rPr>
               <w:t>;</w:t>
             </w:r>
           </w:p>
@@ -896,57 +995,81 @@
           <w:p>
             <w:pPr>
               <w:spacing w:line="240" w:lineRule="auto"/>
-            </w:pPr>
-          </w:p>
-        </w:tc>
-      </w:tr>
-      <w:tr>
-        <w:tc>
-          <w:tcPr>
-            <w:tcW w:w="4814" w:type="dxa"/>
-            <w:tcBorders>
-              <w:top w:val="single" w:sz="4" w:space="0" w:color="auto"/>
-              <w:left w:val="single" w:sz="4" w:space="0" w:color="auto"/>
-              <w:bottom w:val="single" w:sz="4" w:space="0" w:color="auto"/>
-              <w:right w:val="single" w:sz="4" w:space="0" w:color="auto"/>
-            </w:tcBorders>
-            <w:hideMark/>
-          </w:tcPr>
-          <w:p>
-            <w:pPr>
-              <w:spacing w:line="240" w:lineRule="auto"/>
-            </w:pPr>
-          </w:p>
-        </w:tc>
-        <w:tc>
-          <w:tcPr>
-            <w:tcW w:w="4814" w:type="dxa"/>
-            <w:tcBorders>
-              <w:top w:val="single" w:sz="4" w:space="0" w:color="auto"/>
-              <w:left w:val="single" w:sz="4" w:space="0" w:color="auto"/>
-              <w:bottom w:val="single" w:sz="4" w:space="0" w:color="auto"/>
-              <w:right w:val="single" w:sz="4" w:space="0" w:color="auto"/>
-            </w:tcBorders>
-          </w:tcPr>
-          <w:p>
-            <w:pPr>
-              <w:spacing w:line="240" w:lineRule="auto"/>
-            </w:pPr>
-            <w:r>
+              <w:rPr>
+                <w:strike/>
+              </w:rPr>
+            </w:pPr>
+          </w:p>
+        </w:tc>
+      </w:tr>
+      <w:tr>
+        <w:tc>
+          <w:tcPr>
+            <w:tcW w:w="4814" w:type="dxa"/>
+            <w:tcBorders>
+              <w:top w:val="single" w:sz="4" w:space="0" w:color="auto"/>
+              <w:left w:val="single" w:sz="4" w:space="0" w:color="auto"/>
+              <w:bottom w:val="single" w:sz="4" w:space="0" w:color="auto"/>
+              <w:right w:val="single" w:sz="4" w:space="0" w:color="auto"/>
+            </w:tcBorders>
+            <w:hideMark/>
+          </w:tcPr>
+          <w:p>
+            <w:pPr>
+              <w:spacing w:line="240" w:lineRule="auto"/>
+              <w:rPr>
+                <w:strike/>
+              </w:rPr>
+            </w:pPr>
+          </w:p>
+        </w:tc>
+        <w:tc>
+          <w:tcPr>
+            <w:tcW w:w="4814" w:type="dxa"/>
+            <w:tcBorders>
+              <w:top w:val="single" w:sz="4" w:space="0" w:color="auto"/>
+              <w:left w:val="single" w:sz="4" w:space="0" w:color="auto"/>
+              <w:bottom w:val="single" w:sz="4" w:space="0" w:color="auto"/>
+              <w:right w:val="single" w:sz="4" w:space="0" w:color="auto"/>
+            </w:tcBorders>
+          </w:tcPr>
+          <w:p>
+            <w:pPr>
+              <w:spacing w:line="240" w:lineRule="auto"/>
+              <w:rPr>
+                <w:strike/>
+              </w:rPr>
+            </w:pPr>
+            <w:r>
+              <w:rPr>
+                <w:strike/>
+              </w:rPr>
               <w:t>3)</w:t>
             </w:r>
             <w:r>
+              <w:rPr>
+                <w:strike/>
+              </w:rPr>
               <w:t xml:space="preserve"> Il programma chiude l’</w:t>
             </w:r>
             <w:proofErr w:type="spellStart"/>
             <w:r>
+              <w:rPr>
+                <w:strike/>
+              </w:rPr>
               <w:t>alert</w:t>
             </w:r>
             <w:proofErr w:type="spellEnd"/>
             <w:r>
+              <w:rPr>
+                <w:strike/>
+              </w:rPr>
               <w:t xml:space="preserve"> box</w:t>
             </w:r>
             <w:r>
+              <w:rPr>
+                <w:strike/>
+              </w:rPr>
               <w:t>;</w:t>
             </w:r>
           </w:p>
@@ -966,31 +1089,46 @@
           <w:p>
             <w:pPr>
               <w:spacing w:line="240" w:lineRule="auto"/>
-            </w:pPr>
-          </w:p>
-        </w:tc>
-        <w:tc>
-          <w:tcPr>
-            <w:tcW w:w="4814" w:type="dxa"/>
-            <w:tcBorders>
-              <w:top w:val="single" w:sz="4" w:space="0" w:color="auto"/>
-              <w:left w:val="single" w:sz="4" w:space="0" w:color="auto"/>
-              <w:bottom w:val="single" w:sz="4" w:space="0" w:color="auto"/>
-              <w:right w:val="single" w:sz="4" w:space="0" w:color="auto"/>
-            </w:tcBorders>
-            <w:hideMark/>
-          </w:tcPr>
-          <w:p>
-            <w:pPr>
-              <w:spacing w:line="240" w:lineRule="auto"/>
-            </w:pPr>
-            <w:r>
+              <w:rPr>
+                <w:strike/>
+              </w:rPr>
+            </w:pPr>
+          </w:p>
+        </w:tc>
+        <w:tc>
+          <w:tcPr>
+            <w:tcW w:w="4814" w:type="dxa"/>
+            <w:tcBorders>
+              <w:top w:val="single" w:sz="4" w:space="0" w:color="auto"/>
+              <w:left w:val="single" w:sz="4" w:space="0" w:color="auto"/>
+              <w:bottom w:val="single" w:sz="4" w:space="0" w:color="auto"/>
+              <w:right w:val="single" w:sz="4" w:space="0" w:color="auto"/>
+            </w:tcBorders>
+            <w:hideMark/>
+          </w:tcPr>
+          <w:p>
+            <w:pPr>
+              <w:spacing w:line="240" w:lineRule="auto"/>
+              <w:rPr>
+                <w:strike/>
+              </w:rPr>
+            </w:pPr>
+            <w:r>
+              <w:rPr>
+                <w:strike/>
+              </w:rPr>
               <w:t>4)</w:t>
             </w:r>
             <w:r>
+              <w:rPr>
+                <w:strike/>
+              </w:rPr>
               <w:t xml:space="preserve"> Poi rimane in ascolto sulla homepage</w:t>
             </w:r>
             <w:r>
+              <w:rPr>
+                <w:strike/>
+              </w:rPr>
               <w:t>;</w:t>
             </w:r>
           </w:p>
@@ -1010,24 +1148,33 @@
           <w:p>
             <w:pPr>
               <w:spacing w:line="240" w:lineRule="auto"/>
-            </w:pPr>
-          </w:p>
-        </w:tc>
-        <w:tc>
-          <w:tcPr>
-            <w:tcW w:w="4814" w:type="dxa"/>
-            <w:tcBorders>
-              <w:top w:val="single" w:sz="4" w:space="0" w:color="auto"/>
-              <w:left w:val="single" w:sz="4" w:space="0" w:color="auto"/>
-              <w:bottom w:val="single" w:sz="4" w:space="0" w:color="auto"/>
-              <w:right w:val="single" w:sz="4" w:space="0" w:color="auto"/>
-            </w:tcBorders>
-          </w:tcPr>
-          <w:p>
-            <w:pPr>
-              <w:spacing w:line="240" w:lineRule="auto"/>
-            </w:pPr>
-            <w:r>
+              <w:rPr>
+                <w:strike/>
+              </w:rPr>
+            </w:pPr>
+          </w:p>
+        </w:tc>
+        <w:tc>
+          <w:tcPr>
+            <w:tcW w:w="4814" w:type="dxa"/>
+            <w:tcBorders>
+              <w:top w:val="single" w:sz="4" w:space="0" w:color="auto"/>
+              <w:left w:val="single" w:sz="4" w:space="0" w:color="auto"/>
+              <w:bottom w:val="single" w:sz="4" w:space="0" w:color="auto"/>
+              <w:right w:val="single" w:sz="4" w:space="0" w:color="auto"/>
+            </w:tcBorders>
+          </w:tcPr>
+          <w:p>
+            <w:pPr>
+              <w:spacing w:line="240" w:lineRule="auto"/>
+              <w:rPr>
+                <w:strike/>
+              </w:rPr>
+            </w:pPr>
+            <w:r>
+              <w:rPr>
+                <w:strike/>
+              </w:rPr>
               <w:t>&lt;FINE SCENARIO&gt;</w:t>
             </w:r>
           </w:p>
@@ -1042,6 +1189,7 @@
         <w:rPr>
           <w:b/>
           <w:bCs/>
+          <w:strike/>
           <w:color w:val="0070C0"/>
         </w:rPr>
       </w:pPr>
@@ -1051,6 +1199,7 @@
         <w:rPr>
           <w:b/>
           <w:bCs/>
+          <w:strike/>
           <w:color w:val="0070C0"/>
         </w:rPr>
         <w:t xml:space="preserve">Scenario </w:t>
@@ -1059,6 +1208,7 @@
         <w:rPr>
           <w:b/>
           <w:bCs/>
+          <w:strike/>
           <w:color w:val="0070C0"/>
         </w:rPr>
         <w:t>5.2b</w:t>
@@ -1067,6 +1217,7 @@
         <w:rPr>
           <w:b/>
           <w:bCs/>
+          <w:strike/>
           <w:color w:val="0070C0"/>
         </w:rPr>
         <w:t xml:space="preserve">: </w:t>
@@ -1076,6 +1227,7 @@
         <w:rPr>
           <w:b/>
           <w:bCs/>
+          <w:strike/>
           <w:color w:val="0070C0"/>
         </w:rPr>
         <w:t xml:space="preserve">Profilo corrotto </w:t>
@@ -1084,6 +1236,7 @@
         <w:rPr>
           <w:b/>
           <w:bCs/>
+          <w:strike/>
           <w:color w:val="0070C0"/>
         </w:rPr>
         <w:t>– Crea nuovo profilo:</w:t>
@@ -1120,6 +1273,7 @@
               <w:rPr>
                 <w:b/>
                 <w:bCs/>
+                <w:strike/>
               </w:rPr>
             </w:pPr>
             <w:bookmarkStart w:id="6" w:name="_Hlk68208085"/>
@@ -1128,6 +1282,7 @@
               <w:rPr>
                 <w:b/>
                 <w:bCs/>
+                <w:strike/>
               </w:rPr>
               <w:t>Utente</w:t>
             </w:r>
@@ -1151,12 +1306,14 @@
               <w:rPr>
                 <w:b/>
                 <w:bCs/>
+                <w:strike/>
               </w:rPr>
             </w:pPr>
             <w:r>
               <w:rPr>
                 <w:b/>
                 <w:bCs/>
+                <w:strike/>
               </w:rPr>
               <w:t>Sistema</w:t>
             </w:r>
@@ -1177,8 +1334,14 @@
           <w:p>
             <w:pPr>
               <w:spacing w:line="240" w:lineRule="auto"/>
-            </w:pPr>
-            <w:r>
+              <w:rPr>
+                <w:strike/>
+              </w:rPr>
+            </w:pPr>
+            <w:r>
+              <w:rPr>
+                <w:strike/>
+              </w:rPr>
               <w:t>&lt;INIZIO SCENARIO&gt;</w:t>
             </w:r>
           </w:p>
@@ -1196,36 +1359,54 @@
           <w:p>
             <w:pPr>
               <w:spacing w:line="240" w:lineRule="auto"/>
-            </w:pPr>
-          </w:p>
-        </w:tc>
-      </w:tr>
-      <w:tr>
-        <w:tc>
-          <w:tcPr>
-            <w:tcW w:w="4814" w:type="dxa"/>
-            <w:tcBorders>
-              <w:top w:val="single" w:sz="4" w:space="0" w:color="auto"/>
-              <w:left w:val="single" w:sz="4" w:space="0" w:color="auto"/>
-              <w:bottom w:val="single" w:sz="4" w:space="0" w:color="auto"/>
-              <w:right w:val="single" w:sz="4" w:space="0" w:color="auto"/>
-            </w:tcBorders>
-            <w:hideMark/>
-          </w:tcPr>
-          <w:p>
-            <w:pPr>
-              <w:spacing w:line="240" w:lineRule="auto"/>
-            </w:pPr>
-            <w:r>
+              <w:rPr>
+                <w:strike/>
+              </w:rPr>
+            </w:pPr>
+          </w:p>
+        </w:tc>
+      </w:tr>
+      <w:tr>
+        <w:tc>
+          <w:tcPr>
+            <w:tcW w:w="4814" w:type="dxa"/>
+            <w:tcBorders>
+              <w:top w:val="single" w:sz="4" w:space="0" w:color="auto"/>
+              <w:left w:val="single" w:sz="4" w:space="0" w:color="auto"/>
+              <w:bottom w:val="single" w:sz="4" w:space="0" w:color="auto"/>
+              <w:right w:val="single" w:sz="4" w:space="0" w:color="auto"/>
+            </w:tcBorders>
+            <w:hideMark/>
+          </w:tcPr>
+          <w:p>
+            <w:pPr>
+              <w:spacing w:line="240" w:lineRule="auto"/>
+              <w:rPr>
+                <w:strike/>
+              </w:rPr>
+            </w:pPr>
+            <w:r>
+              <w:rPr>
+                <w:strike/>
+              </w:rPr>
               <w:t>1</w:t>
             </w:r>
             <w:r>
+              <w:rPr>
+                <w:strike/>
+              </w:rPr>
               <w:t>)Clicca sul profilo</w:t>
             </w:r>
             <w:r>
+              <w:rPr>
+                <w:strike/>
+              </w:rPr>
               <w:t xml:space="preserve"> nel menu profili</w:t>
             </w:r>
             <w:r>
+              <w:rPr>
+                <w:strike/>
+              </w:rPr>
               <w:t>;</w:t>
             </w:r>
           </w:p>
@@ -1243,62 +1424,84 @@
           <w:p>
             <w:pPr>
               <w:spacing w:line="240" w:lineRule="auto"/>
-            </w:pPr>
-          </w:p>
-        </w:tc>
-      </w:tr>
-      <w:tr>
-        <w:tc>
-          <w:tcPr>
-            <w:tcW w:w="4814" w:type="dxa"/>
-            <w:tcBorders>
-              <w:top w:val="single" w:sz="4" w:space="0" w:color="auto"/>
-              <w:left w:val="single" w:sz="4" w:space="0" w:color="auto"/>
-              <w:bottom w:val="single" w:sz="4" w:space="0" w:color="auto"/>
-              <w:right w:val="single" w:sz="4" w:space="0" w:color="auto"/>
-            </w:tcBorders>
-          </w:tcPr>
-          <w:p>
-            <w:pPr>
-              <w:spacing w:line="240" w:lineRule="auto"/>
-            </w:pPr>
-          </w:p>
-        </w:tc>
-        <w:tc>
-          <w:tcPr>
-            <w:tcW w:w="4814" w:type="dxa"/>
-            <w:tcBorders>
-              <w:top w:val="single" w:sz="4" w:space="0" w:color="auto"/>
-              <w:left w:val="single" w:sz="4" w:space="0" w:color="auto"/>
-              <w:bottom w:val="single" w:sz="4" w:space="0" w:color="auto"/>
-              <w:right w:val="single" w:sz="4" w:space="0" w:color="auto"/>
-            </w:tcBorders>
-            <w:hideMark/>
-          </w:tcPr>
-          <w:p>
-            <w:pPr>
-              <w:spacing w:line="240" w:lineRule="auto"/>
-            </w:pPr>
-            <w:r>
+              <w:rPr>
+                <w:strike/>
+              </w:rPr>
+            </w:pPr>
+          </w:p>
+        </w:tc>
+      </w:tr>
+      <w:tr>
+        <w:tc>
+          <w:tcPr>
+            <w:tcW w:w="4814" w:type="dxa"/>
+            <w:tcBorders>
+              <w:top w:val="single" w:sz="4" w:space="0" w:color="auto"/>
+              <w:left w:val="single" w:sz="4" w:space="0" w:color="auto"/>
+              <w:bottom w:val="single" w:sz="4" w:space="0" w:color="auto"/>
+              <w:right w:val="single" w:sz="4" w:space="0" w:color="auto"/>
+            </w:tcBorders>
+          </w:tcPr>
+          <w:p>
+            <w:pPr>
+              <w:spacing w:line="240" w:lineRule="auto"/>
+              <w:rPr>
+                <w:strike/>
+              </w:rPr>
+            </w:pPr>
+          </w:p>
+        </w:tc>
+        <w:tc>
+          <w:tcPr>
+            <w:tcW w:w="4814" w:type="dxa"/>
+            <w:tcBorders>
+              <w:top w:val="single" w:sz="4" w:space="0" w:color="auto"/>
+              <w:left w:val="single" w:sz="4" w:space="0" w:color="auto"/>
+              <w:bottom w:val="single" w:sz="4" w:space="0" w:color="auto"/>
+              <w:right w:val="single" w:sz="4" w:space="0" w:color="auto"/>
+            </w:tcBorders>
+            <w:hideMark/>
+          </w:tcPr>
+          <w:p>
+            <w:pPr>
+              <w:spacing w:line="240" w:lineRule="auto"/>
+              <w:rPr>
+                <w:strike/>
+              </w:rPr>
+            </w:pPr>
+            <w:r>
+              <w:rPr>
+                <w:strike/>
+              </w:rPr>
               <w:t xml:space="preserve">2) Il programma non riesce ad aprire il profilo e apre un </w:t>
             </w:r>
             <w:proofErr w:type="spellStart"/>
             <w:r>
+              <w:rPr>
+                <w:strike/>
+              </w:rPr>
               <w:t>alert</w:t>
             </w:r>
             <w:proofErr w:type="spellEnd"/>
             <w:r>
+              <w:rPr>
+                <w:strike/>
+              </w:rPr>
               <w:t xml:space="preserve"> box che notifica </w:t>
             </w:r>
             <w:commentRangeStart w:id="7"/>
             <w:commentRangeStart w:id="8"/>
             <w:r>
+              <w:rPr>
+                <w:strike/>
+              </w:rPr>
               <w:t>l’utente</w:t>
             </w:r>
             <w:commentRangeEnd w:id="7"/>
             <w:r>
               <w:rPr>
                 <w:rStyle w:val="Rimandocommento"/>
+                <w:strike/>
               </w:rPr>
               <w:commentReference w:id="7"/>
             </w:r>
@@ -1306,10 +1509,14 @@
             <w:r>
               <w:rPr>
                 <w:rStyle w:val="Rimandocommento"/>
+                <w:strike/>
               </w:rPr>
               <w:commentReference w:id="8"/>
             </w:r>
             <w:r>
+              <w:rPr>
+                <w:strike/>
+              </w:rPr>
               <w:t>;</w:t>
             </w:r>
           </w:p>
@@ -1330,14 +1537,26 @@
           <w:p>
             <w:pPr>
               <w:spacing w:line="240" w:lineRule="auto"/>
-            </w:pPr>
-            <w:r>
+              <w:rPr>
+                <w:strike/>
+              </w:rPr>
+            </w:pPr>
+            <w:r>
+              <w:rPr>
+                <w:strike/>
+              </w:rPr>
               <w:t>3</w:t>
             </w:r>
             <w:r>
+              <w:rPr>
+                <w:strike/>
+              </w:rPr>
               <w:t>) L’utente preme su “crea profilo”</w:t>
             </w:r>
             <w:r>
+              <w:rPr>
+                <w:strike/>
+              </w:rPr>
               <w:t>;</w:t>
             </w:r>
           </w:p>
@@ -1355,57 +1574,81 @@
           <w:p>
             <w:pPr>
               <w:spacing w:line="240" w:lineRule="auto"/>
-            </w:pPr>
-          </w:p>
-        </w:tc>
-      </w:tr>
-      <w:tr>
-        <w:tc>
-          <w:tcPr>
-            <w:tcW w:w="4814" w:type="dxa"/>
-            <w:tcBorders>
-              <w:top w:val="single" w:sz="4" w:space="0" w:color="auto"/>
-              <w:left w:val="single" w:sz="4" w:space="0" w:color="auto"/>
-              <w:bottom w:val="single" w:sz="4" w:space="0" w:color="auto"/>
-              <w:right w:val="single" w:sz="4" w:space="0" w:color="auto"/>
-            </w:tcBorders>
-            <w:hideMark/>
-          </w:tcPr>
-          <w:p>
-            <w:pPr>
-              <w:spacing w:line="240" w:lineRule="auto"/>
-            </w:pPr>
-          </w:p>
-        </w:tc>
-        <w:tc>
-          <w:tcPr>
-            <w:tcW w:w="4814" w:type="dxa"/>
-            <w:tcBorders>
-              <w:top w:val="single" w:sz="4" w:space="0" w:color="auto"/>
-              <w:left w:val="single" w:sz="4" w:space="0" w:color="auto"/>
-              <w:bottom w:val="single" w:sz="4" w:space="0" w:color="auto"/>
-              <w:right w:val="single" w:sz="4" w:space="0" w:color="auto"/>
-            </w:tcBorders>
-          </w:tcPr>
-          <w:p>
-            <w:pPr>
-              <w:spacing w:line="240" w:lineRule="auto"/>
-            </w:pPr>
-            <w:r>
+              <w:rPr>
+                <w:strike/>
+              </w:rPr>
+            </w:pPr>
+          </w:p>
+        </w:tc>
+      </w:tr>
+      <w:tr>
+        <w:tc>
+          <w:tcPr>
+            <w:tcW w:w="4814" w:type="dxa"/>
+            <w:tcBorders>
+              <w:top w:val="single" w:sz="4" w:space="0" w:color="auto"/>
+              <w:left w:val="single" w:sz="4" w:space="0" w:color="auto"/>
+              <w:bottom w:val="single" w:sz="4" w:space="0" w:color="auto"/>
+              <w:right w:val="single" w:sz="4" w:space="0" w:color="auto"/>
+            </w:tcBorders>
+            <w:hideMark/>
+          </w:tcPr>
+          <w:p>
+            <w:pPr>
+              <w:spacing w:line="240" w:lineRule="auto"/>
+              <w:rPr>
+                <w:strike/>
+              </w:rPr>
+            </w:pPr>
+          </w:p>
+        </w:tc>
+        <w:tc>
+          <w:tcPr>
+            <w:tcW w:w="4814" w:type="dxa"/>
+            <w:tcBorders>
+              <w:top w:val="single" w:sz="4" w:space="0" w:color="auto"/>
+              <w:left w:val="single" w:sz="4" w:space="0" w:color="auto"/>
+              <w:bottom w:val="single" w:sz="4" w:space="0" w:color="auto"/>
+              <w:right w:val="single" w:sz="4" w:space="0" w:color="auto"/>
+            </w:tcBorders>
+          </w:tcPr>
+          <w:p>
+            <w:pPr>
+              <w:spacing w:line="240" w:lineRule="auto"/>
+              <w:rPr>
+                <w:strike/>
+              </w:rPr>
+            </w:pPr>
+            <w:r>
+              <w:rPr>
+                <w:strike/>
+              </w:rPr>
               <w:t>4)</w:t>
             </w:r>
             <w:r>
+              <w:rPr>
+                <w:strike/>
+              </w:rPr>
               <w:t xml:space="preserve"> Il programma chiude l’</w:t>
             </w:r>
             <w:proofErr w:type="spellStart"/>
             <w:r>
+              <w:rPr>
+                <w:strike/>
+              </w:rPr>
               <w:t>alert</w:t>
             </w:r>
             <w:proofErr w:type="spellEnd"/>
             <w:r>
+              <w:rPr>
+                <w:strike/>
+              </w:rPr>
               <w:t xml:space="preserve"> box</w:t>
             </w:r>
             <w:r>
+              <w:rPr>
+                <w:strike/>
+              </w:rPr>
               <w:t>;</w:t>
             </w:r>
           </w:p>
@@ -1425,28 +1668,40 @@
           <w:p>
             <w:pPr>
               <w:spacing w:line="240" w:lineRule="auto"/>
-            </w:pPr>
-          </w:p>
-        </w:tc>
-        <w:tc>
-          <w:tcPr>
-            <w:tcW w:w="4814" w:type="dxa"/>
-            <w:tcBorders>
-              <w:top w:val="single" w:sz="4" w:space="0" w:color="auto"/>
-              <w:left w:val="single" w:sz="4" w:space="0" w:color="auto"/>
-              <w:bottom w:val="single" w:sz="4" w:space="0" w:color="auto"/>
-              <w:right w:val="single" w:sz="4" w:space="0" w:color="auto"/>
-            </w:tcBorders>
-            <w:hideMark/>
-          </w:tcPr>
-          <w:p>
-            <w:pPr>
-              <w:spacing w:line="240" w:lineRule="auto"/>
-            </w:pPr>
-            <w:r>
+              <w:rPr>
+                <w:strike/>
+              </w:rPr>
+            </w:pPr>
+          </w:p>
+        </w:tc>
+        <w:tc>
+          <w:tcPr>
+            <w:tcW w:w="4814" w:type="dxa"/>
+            <w:tcBorders>
+              <w:top w:val="single" w:sz="4" w:space="0" w:color="auto"/>
+              <w:left w:val="single" w:sz="4" w:space="0" w:color="auto"/>
+              <w:bottom w:val="single" w:sz="4" w:space="0" w:color="auto"/>
+              <w:right w:val="single" w:sz="4" w:space="0" w:color="auto"/>
+            </w:tcBorders>
+            <w:hideMark/>
+          </w:tcPr>
+          <w:p>
+            <w:pPr>
+              <w:spacing w:line="240" w:lineRule="auto"/>
+              <w:rPr>
+                <w:strike/>
+              </w:rPr>
+            </w:pPr>
+            <w:r>
+              <w:rPr>
+                <w:strike/>
+              </w:rPr>
               <w:t>&lt;CONTINUA NELLO SCENARIO “CREA PROFILO”</w:t>
             </w:r>
             <w:r>
+              <w:rPr>
+                <w:strike/>
+              </w:rPr>
               <w:t>&gt;</w:t>
             </w:r>
           </w:p>
@@ -1468,6 +1723,7 @@
         <w:rPr>
           <w:b/>
           <w:bCs/>
+          <w:strike/>
           <w:color w:val="00B050"/>
         </w:rPr>
       </w:pPr>
@@ -1475,6 +1731,7 @@
         <w:rPr>
           <w:b/>
           <w:bCs/>
+          <w:strike/>
           <w:color w:val="00B050"/>
         </w:rPr>
         <w:t xml:space="preserve">// </w:t>
@@ -1483,6 +1740,7 @@
         <w:rPr>
           <w:b/>
           <w:bCs/>
+          <w:strike/>
           <w:color w:val="00B050"/>
         </w:rPr>
         <w:t>Gli</w:t>
@@ -1491,6 +1749,7 @@
         <w:rPr>
           <w:b/>
           <w:bCs/>
+          <w:strike/>
           <w:color w:val="00B050"/>
         </w:rPr>
         <w:t xml:space="preserve"> scenari 5.2c </w:t>
@@ -1500,6 +1759,7 @@
         <w:rPr>
           <w:b/>
           <w:bCs/>
+          <w:strike/>
           <w:color w:val="00B050"/>
         </w:rPr>
         <w:t>e 5.2d sono</w:t>
@@ -1508,6 +1768,7 @@
         <w:rPr>
           <w:b/>
           <w:bCs/>
+          <w:strike/>
           <w:color w:val="00B050"/>
         </w:rPr>
         <w:t xml:space="preserve"> spostat</w:t>
@@ -1516,6 +1777,7 @@
         <w:rPr>
           <w:b/>
           <w:bCs/>
+          <w:strike/>
           <w:color w:val="00B050"/>
         </w:rPr>
         <w:t>i</w:t>
@@ -1524,6 +1786,7 @@
         <w:rPr>
           <w:b/>
           <w:bCs/>
+          <w:strike/>
           <w:color w:val="00B050"/>
         </w:rPr>
         <w:t xml:space="preserve"> tra le feature LTH</w:t>
@@ -1533,6 +1796,7 @@
         <w:rPr>
           <w:b/>
           <w:bCs/>
+          <w:strike/>
           <w:color w:val="00B050"/>
         </w:rPr>
         <w:t>.</w:t>
@@ -3524,13 +3788,7 @@
               <w:spacing w:line="240" w:lineRule="auto"/>
             </w:pPr>
             <w:r>
-              <w:t xml:space="preserve">2) Il programma </w:t>
-            </w:r>
-            <w:r>
-              <w:t>non riesce ad aprire il</w:t>
-            </w:r>
-            <w:r>
-              <w:t xml:space="preserve"> file word e apre un </w:t>
+              <w:t xml:space="preserve">2) Il programma non riesce ad aprire il file word e apre un </w:t>
             </w:r>
             <w:proofErr w:type="spellStart"/>
             <w:r>
@@ -4495,10 +4753,7 @@
               <w:spacing w:line="240" w:lineRule="auto"/>
             </w:pPr>
             <w:r>
-              <w:t xml:space="preserve">2) Il programma non </w:t>
-            </w:r>
-            <w:r>
-              <w:t xml:space="preserve">riesce ad </w:t>
+              <w:t xml:space="preserve">2) Il programma non riesce ad </w:t>
             </w:r>
             <w:proofErr w:type="spellStart"/>
             <w:r>
@@ -5959,7 +6214,6 @@
         <w:t>: File .</w:t>
       </w:r>
       <w:proofErr w:type="spellStart"/>
-      <w:proofErr w:type="gramStart"/>
       <w:r>
         <w:rPr>
           <w:b/>
@@ -5975,15 +6229,6 @@
           <w:bCs/>
           <w:color w:val="0070C0"/>
         </w:rPr>
-        <w:t xml:space="preserve">  mancante</w:t>
-      </w:r>
-      <w:proofErr w:type="gramEnd"/>
-      <w:r>
-        <w:rPr>
-          <w:b/>
-          <w:bCs/>
-          <w:color w:val="0070C0"/>
-        </w:rPr>
         <w:t xml:space="preserve"> </w:t>
       </w:r>
       <w:r>
@@ -5992,7 +6237,23 @@
           <w:bCs/>
           <w:color w:val="0070C0"/>
         </w:rPr>
-        <w:t xml:space="preserve"> - Specifica nuovo percorso ma l’utente annulla:</w:t>
+        <w:t xml:space="preserve">mancante </w:t>
+      </w:r>
+      <w:r>
+        <w:rPr>
+          <w:b/>
+          <w:bCs/>
+          <w:color w:val="0070C0"/>
+        </w:rPr>
+        <w:t>-</w:t>
+      </w:r>
+      <w:r>
+        <w:rPr>
+          <w:b/>
+          <w:bCs/>
+          <w:color w:val="0070C0"/>
+        </w:rPr>
+        <w:t xml:space="preserve"> Specifica nuovo percorso ma l’utente annulla:</w:t>
       </w:r>
     </w:p>
     <w:tbl>
@@ -6174,10 +6435,7 @@
               <w:spacing w:line="240" w:lineRule="auto"/>
             </w:pPr>
             <w:r>
-              <w:t>2</w:t>
-            </w:r>
-            <w:r>
-              <w:t>) Il programma non trova il file .</w:t>
+              <w:t>2) Il programma non trova il file .</w:t>
             </w:r>
             <w:proofErr w:type="spellStart"/>
             <w:r>
@@ -6193,95 +6451,83 @@
             </w:r>
             <w:proofErr w:type="spellEnd"/>
             <w:r>
-              <w:t xml:space="preserve"> box che notifica l’utente</w:t>
-            </w:r>
-            <w:r>
-              <w:t>;</w:t>
-            </w:r>
-          </w:p>
-        </w:tc>
-      </w:tr>
-      <w:tr>
-        <w:tc>
-          <w:tcPr>
-            <w:tcW w:w="4814" w:type="dxa"/>
-            <w:tcBorders>
-              <w:top w:val="single" w:sz="4" w:space="0" w:color="auto"/>
-              <w:left w:val="single" w:sz="4" w:space="0" w:color="auto"/>
-              <w:bottom w:val="single" w:sz="4" w:space="0" w:color="auto"/>
-              <w:right w:val="single" w:sz="4" w:space="0" w:color="auto"/>
-            </w:tcBorders>
-            <w:hideMark/>
-          </w:tcPr>
-          <w:p>
-            <w:pPr>
-              <w:spacing w:line="240" w:lineRule="auto"/>
-            </w:pPr>
-            <w:r>
-              <w:t>3</w:t>
-            </w:r>
-            <w:r>
-              <w:t>) L’utente preme su “seleziona percorso”</w:t>
-            </w:r>
-            <w:r>
-              <w:t>;</w:t>
-            </w:r>
-          </w:p>
-        </w:tc>
-        <w:tc>
-          <w:tcPr>
-            <w:tcW w:w="4814" w:type="dxa"/>
-            <w:tcBorders>
-              <w:top w:val="single" w:sz="4" w:space="0" w:color="auto"/>
-              <w:left w:val="single" w:sz="4" w:space="0" w:color="auto"/>
-              <w:bottom w:val="single" w:sz="4" w:space="0" w:color="auto"/>
-              <w:right w:val="single" w:sz="4" w:space="0" w:color="auto"/>
-            </w:tcBorders>
-          </w:tcPr>
-          <w:p>
-            <w:pPr>
-              <w:spacing w:line="240" w:lineRule="auto"/>
-            </w:pPr>
-          </w:p>
-        </w:tc>
-      </w:tr>
-      <w:tr>
-        <w:tc>
-          <w:tcPr>
-            <w:tcW w:w="4814" w:type="dxa"/>
-            <w:tcBorders>
-              <w:top w:val="single" w:sz="4" w:space="0" w:color="auto"/>
-              <w:left w:val="single" w:sz="4" w:space="0" w:color="auto"/>
-              <w:bottom w:val="single" w:sz="4" w:space="0" w:color="auto"/>
-              <w:right w:val="single" w:sz="4" w:space="0" w:color="auto"/>
-            </w:tcBorders>
-            <w:hideMark/>
-          </w:tcPr>
-          <w:p>
-            <w:pPr>
-              <w:spacing w:line="240" w:lineRule="auto"/>
-            </w:pPr>
-          </w:p>
-        </w:tc>
-        <w:tc>
-          <w:tcPr>
-            <w:tcW w:w="4814" w:type="dxa"/>
-            <w:tcBorders>
-              <w:top w:val="single" w:sz="4" w:space="0" w:color="auto"/>
-              <w:left w:val="single" w:sz="4" w:space="0" w:color="auto"/>
-              <w:bottom w:val="single" w:sz="4" w:space="0" w:color="auto"/>
-              <w:right w:val="single" w:sz="4" w:space="0" w:color="auto"/>
-            </w:tcBorders>
-          </w:tcPr>
-          <w:p>
-            <w:pPr>
-              <w:spacing w:line="240" w:lineRule="auto"/>
-            </w:pPr>
-            <w:r>
-              <w:t>4)</w:t>
-            </w:r>
-            <w:r>
-              <w:t xml:space="preserve"> Il programma chiude l’</w:t>
+              <w:t xml:space="preserve"> box che notifica l’utente;</w:t>
+            </w:r>
+          </w:p>
+        </w:tc>
+      </w:tr>
+      <w:tr>
+        <w:tc>
+          <w:tcPr>
+            <w:tcW w:w="4814" w:type="dxa"/>
+            <w:tcBorders>
+              <w:top w:val="single" w:sz="4" w:space="0" w:color="auto"/>
+              <w:left w:val="single" w:sz="4" w:space="0" w:color="auto"/>
+              <w:bottom w:val="single" w:sz="4" w:space="0" w:color="auto"/>
+              <w:right w:val="single" w:sz="4" w:space="0" w:color="auto"/>
+            </w:tcBorders>
+            <w:hideMark/>
+          </w:tcPr>
+          <w:p>
+            <w:pPr>
+              <w:spacing w:line="240" w:lineRule="auto"/>
+            </w:pPr>
+            <w:r>
+              <w:t>3) L’utente preme su “seleziona percorso”;</w:t>
+            </w:r>
+          </w:p>
+        </w:tc>
+        <w:tc>
+          <w:tcPr>
+            <w:tcW w:w="4814" w:type="dxa"/>
+            <w:tcBorders>
+              <w:top w:val="single" w:sz="4" w:space="0" w:color="auto"/>
+              <w:left w:val="single" w:sz="4" w:space="0" w:color="auto"/>
+              <w:bottom w:val="single" w:sz="4" w:space="0" w:color="auto"/>
+              <w:right w:val="single" w:sz="4" w:space="0" w:color="auto"/>
+            </w:tcBorders>
+          </w:tcPr>
+          <w:p>
+            <w:pPr>
+              <w:spacing w:line="240" w:lineRule="auto"/>
+            </w:pPr>
+          </w:p>
+        </w:tc>
+      </w:tr>
+      <w:tr>
+        <w:tc>
+          <w:tcPr>
+            <w:tcW w:w="4814" w:type="dxa"/>
+            <w:tcBorders>
+              <w:top w:val="single" w:sz="4" w:space="0" w:color="auto"/>
+              <w:left w:val="single" w:sz="4" w:space="0" w:color="auto"/>
+              <w:bottom w:val="single" w:sz="4" w:space="0" w:color="auto"/>
+              <w:right w:val="single" w:sz="4" w:space="0" w:color="auto"/>
+            </w:tcBorders>
+            <w:hideMark/>
+          </w:tcPr>
+          <w:p>
+            <w:pPr>
+              <w:spacing w:line="240" w:lineRule="auto"/>
+            </w:pPr>
+          </w:p>
+        </w:tc>
+        <w:tc>
+          <w:tcPr>
+            <w:tcW w:w="4814" w:type="dxa"/>
+            <w:tcBorders>
+              <w:top w:val="single" w:sz="4" w:space="0" w:color="auto"/>
+              <w:left w:val="single" w:sz="4" w:space="0" w:color="auto"/>
+              <w:bottom w:val="single" w:sz="4" w:space="0" w:color="auto"/>
+              <w:right w:val="single" w:sz="4" w:space="0" w:color="auto"/>
+            </w:tcBorders>
+          </w:tcPr>
+          <w:p>
+            <w:pPr>
+              <w:spacing w:line="240" w:lineRule="auto"/>
+            </w:pPr>
+            <w:r>
+              <w:t>4) Il programma chiude l’</w:t>
             </w:r>
             <w:proofErr w:type="spellStart"/>
             <w:r>
@@ -6289,50 +6535,44 @@
             </w:r>
             <w:proofErr w:type="spellEnd"/>
             <w:r>
-              <w:t xml:space="preserve"> box</w:t>
-            </w:r>
-            <w:r>
-              <w:t>;</w:t>
-            </w:r>
-          </w:p>
-        </w:tc>
-      </w:tr>
-      <w:tr>
-        <w:tc>
-          <w:tcPr>
-            <w:tcW w:w="4814" w:type="dxa"/>
-            <w:tcBorders>
-              <w:top w:val="single" w:sz="4" w:space="0" w:color="auto"/>
-              <w:left w:val="single" w:sz="4" w:space="0" w:color="auto"/>
-              <w:bottom w:val="single" w:sz="4" w:space="0" w:color="auto"/>
-              <w:right w:val="single" w:sz="4" w:space="0" w:color="auto"/>
-            </w:tcBorders>
-          </w:tcPr>
-          <w:p>
-            <w:pPr>
-              <w:spacing w:line="240" w:lineRule="auto"/>
-            </w:pPr>
-          </w:p>
-        </w:tc>
-        <w:tc>
-          <w:tcPr>
-            <w:tcW w:w="4814" w:type="dxa"/>
-            <w:tcBorders>
-              <w:top w:val="single" w:sz="4" w:space="0" w:color="auto"/>
-              <w:left w:val="single" w:sz="4" w:space="0" w:color="auto"/>
-              <w:bottom w:val="single" w:sz="4" w:space="0" w:color="auto"/>
-              <w:right w:val="single" w:sz="4" w:space="0" w:color="auto"/>
-            </w:tcBorders>
-          </w:tcPr>
-          <w:p>
-            <w:pPr>
-              <w:spacing w:line="240" w:lineRule="auto"/>
-            </w:pPr>
-            <w:r>
-              <w:t>5)</w:t>
-            </w:r>
-            <w:r>
-              <w:t xml:space="preserve"> Il programma apre </w:t>
+              <w:t xml:space="preserve"> box;</w:t>
+            </w:r>
+          </w:p>
+        </w:tc>
+      </w:tr>
+      <w:tr>
+        <w:tc>
+          <w:tcPr>
+            <w:tcW w:w="4814" w:type="dxa"/>
+            <w:tcBorders>
+              <w:top w:val="single" w:sz="4" w:space="0" w:color="auto"/>
+              <w:left w:val="single" w:sz="4" w:space="0" w:color="auto"/>
+              <w:bottom w:val="single" w:sz="4" w:space="0" w:color="auto"/>
+              <w:right w:val="single" w:sz="4" w:space="0" w:color="auto"/>
+            </w:tcBorders>
+          </w:tcPr>
+          <w:p>
+            <w:pPr>
+              <w:spacing w:line="240" w:lineRule="auto"/>
+            </w:pPr>
+          </w:p>
+        </w:tc>
+        <w:tc>
+          <w:tcPr>
+            <w:tcW w:w="4814" w:type="dxa"/>
+            <w:tcBorders>
+              <w:top w:val="single" w:sz="4" w:space="0" w:color="auto"/>
+              <w:left w:val="single" w:sz="4" w:space="0" w:color="auto"/>
+              <w:bottom w:val="single" w:sz="4" w:space="0" w:color="auto"/>
+              <w:right w:val="single" w:sz="4" w:space="0" w:color="auto"/>
+            </w:tcBorders>
+          </w:tcPr>
+          <w:p>
+            <w:pPr>
+              <w:spacing w:line="240" w:lineRule="auto"/>
+            </w:pPr>
+            <w:r>
+              <w:t xml:space="preserve">5) Il programma apre </w:t>
             </w:r>
             <w:proofErr w:type="spellStart"/>
             <w:r>
@@ -6340,34 +6580,28 @@
             </w:r>
             <w:proofErr w:type="spellEnd"/>
             <w:r>
-              <w:t xml:space="preserve"> box</w:t>
-            </w:r>
-            <w:r>
-              <w:t>;</w:t>
-            </w:r>
-          </w:p>
-        </w:tc>
-      </w:tr>
-      <w:tr>
-        <w:tc>
-          <w:tcPr>
-            <w:tcW w:w="4814" w:type="dxa"/>
-            <w:tcBorders>
-              <w:top w:val="single" w:sz="4" w:space="0" w:color="auto"/>
-              <w:left w:val="single" w:sz="4" w:space="0" w:color="auto"/>
-              <w:bottom w:val="single" w:sz="4" w:space="0" w:color="auto"/>
-              <w:right w:val="single" w:sz="4" w:space="0" w:color="auto"/>
-            </w:tcBorders>
-          </w:tcPr>
-          <w:p>
-            <w:pPr>
-              <w:spacing w:line="240" w:lineRule="auto"/>
-            </w:pPr>
-            <w:r>
-              <w:t>6</w:t>
-            </w:r>
-            <w:r>
-              <w:t xml:space="preserve">) L’utente naviga nella </w:t>
+              <w:t xml:space="preserve"> box;</w:t>
+            </w:r>
+          </w:p>
+        </w:tc>
+      </w:tr>
+      <w:tr>
+        <w:tc>
+          <w:tcPr>
+            <w:tcW w:w="4814" w:type="dxa"/>
+            <w:tcBorders>
+              <w:top w:val="single" w:sz="4" w:space="0" w:color="auto"/>
+              <w:left w:val="single" w:sz="4" w:space="0" w:color="auto"/>
+              <w:bottom w:val="single" w:sz="4" w:space="0" w:color="auto"/>
+              <w:right w:val="single" w:sz="4" w:space="0" w:color="auto"/>
+            </w:tcBorders>
+          </w:tcPr>
+          <w:p>
+            <w:pPr>
+              <w:spacing w:line="240" w:lineRule="auto"/>
+            </w:pPr>
+            <w:r>
+              <w:t xml:space="preserve">6) L’utente naviga nella </w:t>
             </w:r>
             <w:proofErr w:type="spellStart"/>
             <w:r>
@@ -6375,156 +6609,135 @@
             </w:r>
             <w:proofErr w:type="spellEnd"/>
             <w:r>
-              <w:t xml:space="preserve"> box e non trova il file</w:t>
-            </w:r>
-            <w:r>
-              <w:t>;</w:t>
-            </w:r>
-          </w:p>
-        </w:tc>
-        <w:tc>
-          <w:tcPr>
-            <w:tcW w:w="4814" w:type="dxa"/>
-            <w:tcBorders>
-              <w:top w:val="single" w:sz="4" w:space="0" w:color="auto"/>
-              <w:left w:val="single" w:sz="4" w:space="0" w:color="auto"/>
-              <w:bottom w:val="single" w:sz="4" w:space="0" w:color="auto"/>
-              <w:right w:val="single" w:sz="4" w:space="0" w:color="auto"/>
-            </w:tcBorders>
-          </w:tcPr>
-          <w:p>
-            <w:pPr>
-              <w:spacing w:line="240" w:lineRule="auto"/>
-            </w:pPr>
-          </w:p>
-        </w:tc>
-      </w:tr>
-      <w:tr>
-        <w:tc>
-          <w:tcPr>
-            <w:tcW w:w="4814" w:type="dxa"/>
-            <w:tcBorders>
-              <w:top w:val="single" w:sz="4" w:space="0" w:color="auto"/>
-              <w:left w:val="single" w:sz="4" w:space="0" w:color="auto"/>
-              <w:bottom w:val="single" w:sz="4" w:space="0" w:color="auto"/>
-              <w:right w:val="single" w:sz="4" w:space="0" w:color="auto"/>
-            </w:tcBorders>
-          </w:tcPr>
-          <w:p>
-            <w:pPr>
-              <w:spacing w:line="240" w:lineRule="auto"/>
-            </w:pPr>
-            <w:r>
-              <w:t>7</w:t>
-            </w:r>
-            <w:r>
-              <w:t>) L’utente annulla la ricerca</w:t>
-            </w:r>
-            <w:r>
-              <w:t>;</w:t>
-            </w:r>
-          </w:p>
-        </w:tc>
-        <w:tc>
-          <w:tcPr>
-            <w:tcW w:w="4814" w:type="dxa"/>
-            <w:tcBorders>
-              <w:top w:val="single" w:sz="4" w:space="0" w:color="auto"/>
-              <w:left w:val="single" w:sz="4" w:space="0" w:color="auto"/>
-              <w:bottom w:val="single" w:sz="4" w:space="0" w:color="auto"/>
-              <w:right w:val="single" w:sz="4" w:space="0" w:color="auto"/>
-            </w:tcBorders>
-          </w:tcPr>
-          <w:p>
-            <w:pPr>
-              <w:spacing w:line="240" w:lineRule="auto"/>
-            </w:pPr>
-          </w:p>
-        </w:tc>
-      </w:tr>
-      <w:tr>
-        <w:tc>
-          <w:tcPr>
-            <w:tcW w:w="4814" w:type="dxa"/>
-            <w:tcBorders>
-              <w:top w:val="single" w:sz="4" w:space="0" w:color="auto"/>
-              <w:left w:val="single" w:sz="4" w:space="0" w:color="auto"/>
-              <w:bottom w:val="single" w:sz="4" w:space="0" w:color="auto"/>
-              <w:right w:val="single" w:sz="4" w:space="0" w:color="auto"/>
-            </w:tcBorders>
-          </w:tcPr>
-          <w:p>
-            <w:pPr>
-              <w:spacing w:line="240" w:lineRule="auto"/>
-            </w:pPr>
-          </w:p>
-        </w:tc>
-        <w:tc>
-          <w:tcPr>
-            <w:tcW w:w="4814" w:type="dxa"/>
-            <w:tcBorders>
-              <w:top w:val="single" w:sz="4" w:space="0" w:color="auto"/>
-              <w:left w:val="single" w:sz="4" w:space="0" w:color="auto"/>
-              <w:bottom w:val="single" w:sz="4" w:space="0" w:color="auto"/>
-              <w:right w:val="single" w:sz="4" w:space="0" w:color="auto"/>
-            </w:tcBorders>
-          </w:tcPr>
-          <w:p>
-            <w:pPr>
-              <w:spacing w:line="240" w:lineRule="auto"/>
-            </w:pPr>
-            <w:r>
-              <w:t>8</w:t>
-            </w:r>
-            <w:r>
-              <w:t>) Il programma chiude l’interfaccia di avvia profilo e rimane in ascolto sulla homepage</w:t>
-            </w:r>
-            <w:r>
-              <w:t>;</w:t>
-            </w:r>
-          </w:p>
-        </w:tc>
-      </w:tr>
-      <w:tr>
-        <w:tc>
-          <w:tcPr>
-            <w:tcW w:w="4814" w:type="dxa"/>
-            <w:tcBorders>
-              <w:top w:val="single" w:sz="4" w:space="0" w:color="auto"/>
-              <w:left w:val="single" w:sz="4" w:space="0" w:color="auto"/>
-              <w:bottom w:val="single" w:sz="4" w:space="0" w:color="auto"/>
-              <w:right w:val="single" w:sz="4" w:space="0" w:color="auto"/>
-            </w:tcBorders>
-          </w:tcPr>
-          <w:p>
-            <w:pPr>
-              <w:spacing w:line="240" w:lineRule="auto"/>
-            </w:pPr>
-          </w:p>
-        </w:tc>
-        <w:tc>
-          <w:tcPr>
-            <w:tcW w:w="4814" w:type="dxa"/>
-            <w:tcBorders>
-              <w:top w:val="single" w:sz="4" w:space="0" w:color="auto"/>
-              <w:left w:val="single" w:sz="4" w:space="0" w:color="auto"/>
-              <w:bottom w:val="single" w:sz="4" w:space="0" w:color="auto"/>
-              <w:right w:val="single" w:sz="4" w:space="0" w:color="auto"/>
-            </w:tcBorders>
-            <w:hideMark/>
-          </w:tcPr>
-          <w:p>
-            <w:pPr>
-              <w:spacing w:line="240" w:lineRule="auto"/>
-            </w:pPr>
-            <w:r>
-              <w:t>&lt;</w:t>
-            </w:r>
-            <w:r>
-              <w:t>FINE</w:t>
-            </w:r>
-            <w:r>
-              <w:t xml:space="preserve"> SCENARIO&gt;</w:t>
+              <w:t xml:space="preserve"> box e non trova il file;</w:t>
+            </w:r>
+          </w:p>
+        </w:tc>
+        <w:tc>
+          <w:tcPr>
+            <w:tcW w:w="4814" w:type="dxa"/>
+            <w:tcBorders>
+              <w:top w:val="single" w:sz="4" w:space="0" w:color="auto"/>
+              <w:left w:val="single" w:sz="4" w:space="0" w:color="auto"/>
+              <w:bottom w:val="single" w:sz="4" w:space="0" w:color="auto"/>
+              <w:right w:val="single" w:sz="4" w:space="0" w:color="auto"/>
+            </w:tcBorders>
+          </w:tcPr>
+          <w:p>
+            <w:pPr>
+              <w:spacing w:line="240" w:lineRule="auto"/>
+            </w:pPr>
+          </w:p>
+        </w:tc>
+      </w:tr>
+      <w:tr>
+        <w:tc>
+          <w:tcPr>
+            <w:tcW w:w="4814" w:type="dxa"/>
+            <w:tcBorders>
+              <w:top w:val="single" w:sz="4" w:space="0" w:color="auto"/>
+              <w:left w:val="single" w:sz="4" w:space="0" w:color="auto"/>
+              <w:bottom w:val="single" w:sz="4" w:space="0" w:color="auto"/>
+              <w:right w:val="single" w:sz="4" w:space="0" w:color="auto"/>
+            </w:tcBorders>
+          </w:tcPr>
+          <w:p>
+            <w:pPr>
+              <w:spacing w:line="240" w:lineRule="auto"/>
+            </w:pPr>
+            <w:r>
+              <w:t>7) L’utente annulla la ricerca;</w:t>
+            </w:r>
+          </w:p>
+        </w:tc>
+        <w:tc>
+          <w:tcPr>
+            <w:tcW w:w="4814" w:type="dxa"/>
+            <w:tcBorders>
+              <w:top w:val="single" w:sz="4" w:space="0" w:color="auto"/>
+              <w:left w:val="single" w:sz="4" w:space="0" w:color="auto"/>
+              <w:bottom w:val="single" w:sz="4" w:space="0" w:color="auto"/>
+              <w:right w:val="single" w:sz="4" w:space="0" w:color="auto"/>
+            </w:tcBorders>
+          </w:tcPr>
+          <w:p>
+            <w:pPr>
+              <w:spacing w:line="240" w:lineRule="auto"/>
+            </w:pPr>
+          </w:p>
+        </w:tc>
+      </w:tr>
+      <w:tr>
+        <w:tc>
+          <w:tcPr>
+            <w:tcW w:w="4814" w:type="dxa"/>
+            <w:tcBorders>
+              <w:top w:val="single" w:sz="4" w:space="0" w:color="auto"/>
+              <w:left w:val="single" w:sz="4" w:space="0" w:color="auto"/>
+              <w:bottom w:val="single" w:sz="4" w:space="0" w:color="auto"/>
+              <w:right w:val="single" w:sz="4" w:space="0" w:color="auto"/>
+            </w:tcBorders>
+          </w:tcPr>
+          <w:p>
+            <w:pPr>
+              <w:spacing w:line="240" w:lineRule="auto"/>
+            </w:pPr>
+          </w:p>
+        </w:tc>
+        <w:tc>
+          <w:tcPr>
+            <w:tcW w:w="4814" w:type="dxa"/>
+            <w:tcBorders>
+              <w:top w:val="single" w:sz="4" w:space="0" w:color="auto"/>
+              <w:left w:val="single" w:sz="4" w:space="0" w:color="auto"/>
+              <w:bottom w:val="single" w:sz="4" w:space="0" w:color="auto"/>
+              <w:right w:val="single" w:sz="4" w:space="0" w:color="auto"/>
+            </w:tcBorders>
+          </w:tcPr>
+          <w:p>
+            <w:pPr>
+              <w:spacing w:line="240" w:lineRule="auto"/>
+            </w:pPr>
+            <w:r>
+              <w:t>8) Il programma chiude l’interfaccia di avvia profilo e rimane in ascolto sulla homepage;</w:t>
+            </w:r>
+          </w:p>
+        </w:tc>
+      </w:tr>
+      <w:tr>
+        <w:tc>
+          <w:tcPr>
+            <w:tcW w:w="4814" w:type="dxa"/>
+            <w:tcBorders>
+              <w:top w:val="single" w:sz="4" w:space="0" w:color="auto"/>
+              <w:left w:val="single" w:sz="4" w:space="0" w:color="auto"/>
+              <w:bottom w:val="single" w:sz="4" w:space="0" w:color="auto"/>
+              <w:right w:val="single" w:sz="4" w:space="0" w:color="auto"/>
+            </w:tcBorders>
+          </w:tcPr>
+          <w:p>
+            <w:pPr>
+              <w:spacing w:line="240" w:lineRule="auto"/>
+            </w:pPr>
+          </w:p>
+        </w:tc>
+        <w:tc>
+          <w:tcPr>
+            <w:tcW w:w="4814" w:type="dxa"/>
+            <w:tcBorders>
+              <w:top w:val="single" w:sz="4" w:space="0" w:color="auto"/>
+              <w:left w:val="single" w:sz="4" w:space="0" w:color="auto"/>
+              <w:bottom w:val="single" w:sz="4" w:space="0" w:color="auto"/>
+              <w:right w:val="single" w:sz="4" w:space="0" w:color="auto"/>
+            </w:tcBorders>
+            <w:hideMark/>
+          </w:tcPr>
+          <w:p>
+            <w:pPr>
+              <w:spacing w:line="240" w:lineRule="auto"/>
+            </w:pPr>
+            <w:r>
+              <w:t>&lt;FINE SCENARIO&gt;</w:t>
             </w:r>
           </w:p>
         </w:tc>
@@ -8201,6 +8414,7 @@
           <w:color w:val="0070C0"/>
         </w:rPr>
       </w:pPr>
+      <w:commentRangeStart w:id="16"/>
       <w:r>
         <w:rPr>
           <w:b/>
@@ -8208,6 +8422,21 @@
           <w:color w:val="0070C0"/>
         </w:rPr>
         <w:lastRenderedPageBreak/>
+        <w:t xml:space="preserve">[LTH] </w:t>
+      </w:r>
+      <w:commentRangeEnd w:id="16"/>
+      <w:r>
+        <w:rPr>
+          <w:rStyle w:val="Rimandocommento"/>
+        </w:rPr>
+        <w:commentReference w:id="16"/>
+      </w:r>
+      <w:r>
+        <w:rPr>
+          <w:b/>
+          <w:bCs/>
+          <w:color w:val="0070C0"/>
+        </w:rPr>
         <w:t xml:space="preserve">Scenario </w:t>
       </w:r>
       <w:r>
@@ -8234,7 +8463,7 @@
         </w:rPr>
         <w:t xml:space="preserve">: </w:t>
       </w:r>
-      <w:commentRangeStart w:id="16"/>
+      <w:commentRangeStart w:id="17"/>
       <w:r>
         <w:rPr>
           <w:b/>
@@ -8259,13 +8488,13 @@
         </w:rPr>
         <w:t>):</w:t>
       </w:r>
-      <w:commentRangeEnd w:id="16"/>
+      <w:commentRangeEnd w:id="17"/>
       <w:r>
         <w:rPr>
           <w:rStyle w:val="Rimandocommento"/>
           <w:color w:val="0070C0"/>
         </w:rPr>
-        <w:commentReference w:id="16"/>
+        <w:commentReference w:id="17"/>
       </w:r>
     </w:p>
     <w:tbl>
@@ -8805,38 +9034,40 @@
         <w:rPr>
           <w:b/>
           <w:bCs/>
+          <w:strike/>
         </w:rPr>
       </w:pPr>
-      <w:bookmarkStart w:id="17" w:name="_Hlk69054391"/>
-      <w:commentRangeStart w:id="18"/>
-      <w:r>
-        <w:rPr>
-          <w:b/>
-          <w:bCs/>
-          <w:color w:val="0070C0"/>
-        </w:rPr>
-        <w:t xml:space="preserve">[LTH] </w:t>
-      </w:r>
-      <w:commentRangeEnd w:id="18"/>
-      <w:r>
-        <w:rPr>
-          <w:rStyle w:val="Rimandocommento"/>
-        </w:rPr>
-        <w:commentReference w:id="18"/>
-      </w:r>
-      <w:bookmarkEnd w:id="17"/>
-      <w:r>
-        <w:rPr>
-          <w:b/>
-          <w:bCs/>
-          <w:color w:val="0070C0"/>
-        </w:rPr>
-        <w:t>Scenario 5.2</w:t>
-      </w:r>
-      <w:r>
-        <w:rPr>
-          <w:b/>
-          <w:bCs/>
+      <w:r>
+        <w:rPr>
+          <w:b/>
+          <w:bCs/>
+          <w:color w:val="0070C0"/>
+        </w:rPr>
+        <w:t>[</w:t>
+      </w:r>
+      <w:r>
+        <w:rPr>
+          <w:b/>
+          <w:bCs/>
+          <w:strike/>
+          <w:color w:val="0070C0"/>
+        </w:rPr>
+        <w:t>LTH] Sc</w:t>
+      </w:r>
+      <w:r>
+        <w:rPr>
+          <w:b/>
+          <w:bCs/>
+          <w:strike/>
+          <w:color w:val="0070C0"/>
+        </w:rPr>
+        <w:t>enario 5.2</w:t>
+      </w:r>
+      <w:r>
+        <w:rPr>
+          <w:b/>
+          <w:bCs/>
+          <w:strike/>
           <w:color w:val="0070C0"/>
         </w:rPr>
         <w:t>c</w:t>
@@ -8845,6 +9076,7 @@
         <w:rPr>
           <w:b/>
           <w:bCs/>
+          <w:strike/>
           <w:color w:val="0070C0"/>
         </w:rPr>
         <w:t xml:space="preserve">: Profilo </w:t>
@@ -8853,6 +9085,7 @@
         <w:rPr>
           <w:b/>
           <w:bCs/>
+          <w:strike/>
           <w:color w:val="0070C0"/>
         </w:rPr>
         <w:t>corrotto - S</w:t>
@@ -8861,6 +9094,7 @@
         <w:rPr>
           <w:b/>
           <w:bCs/>
+          <w:strike/>
           <w:color w:val="0070C0"/>
         </w:rPr>
         <w:t>pecifica nuovo percorso</w:t>
@@ -8869,6 +9103,7 @@
         <w:rPr>
           <w:b/>
           <w:bCs/>
+          <w:strike/>
           <w:color w:val="0070C0"/>
         </w:rPr>
         <w:t>:</w:t>
@@ -8904,12 +9139,14 @@
               <w:rPr>
                 <w:b/>
                 <w:bCs/>
+                <w:strike/>
               </w:rPr>
             </w:pPr>
             <w:r>
               <w:rPr>
                 <w:b/>
                 <w:bCs/>
+                <w:strike/>
               </w:rPr>
               <w:t>Utente</w:t>
             </w:r>
@@ -8933,12 +9170,14 @@
               <w:rPr>
                 <w:b/>
                 <w:bCs/>
+                <w:strike/>
               </w:rPr>
             </w:pPr>
             <w:r>
               <w:rPr>
                 <w:b/>
                 <w:bCs/>
+                <w:strike/>
               </w:rPr>
               <w:t>Sistema</w:t>
             </w:r>
@@ -8959,8 +9198,14 @@
           <w:p>
             <w:pPr>
               <w:spacing w:line="240" w:lineRule="auto"/>
-            </w:pPr>
-            <w:r>
+              <w:rPr>
+                <w:strike/>
+              </w:rPr>
+            </w:pPr>
+            <w:r>
+              <w:rPr>
+                <w:strike/>
+              </w:rPr>
               <w:t>&lt;INIZIO SCENARIO&gt;</w:t>
             </w:r>
           </w:p>
@@ -8978,36 +9223,54 @@
           <w:p>
             <w:pPr>
               <w:spacing w:line="240" w:lineRule="auto"/>
-            </w:pPr>
-          </w:p>
-        </w:tc>
-      </w:tr>
-      <w:tr>
-        <w:tc>
-          <w:tcPr>
-            <w:tcW w:w="4814" w:type="dxa"/>
-            <w:tcBorders>
-              <w:top w:val="single" w:sz="4" w:space="0" w:color="auto"/>
-              <w:left w:val="single" w:sz="4" w:space="0" w:color="auto"/>
-              <w:bottom w:val="single" w:sz="4" w:space="0" w:color="auto"/>
-              <w:right w:val="single" w:sz="4" w:space="0" w:color="auto"/>
-            </w:tcBorders>
-            <w:hideMark/>
-          </w:tcPr>
-          <w:p>
-            <w:pPr>
-              <w:spacing w:line="240" w:lineRule="auto"/>
-            </w:pPr>
-            <w:r>
+              <w:rPr>
+                <w:strike/>
+              </w:rPr>
+            </w:pPr>
+          </w:p>
+        </w:tc>
+      </w:tr>
+      <w:tr>
+        <w:tc>
+          <w:tcPr>
+            <w:tcW w:w="4814" w:type="dxa"/>
+            <w:tcBorders>
+              <w:top w:val="single" w:sz="4" w:space="0" w:color="auto"/>
+              <w:left w:val="single" w:sz="4" w:space="0" w:color="auto"/>
+              <w:bottom w:val="single" w:sz="4" w:space="0" w:color="auto"/>
+              <w:right w:val="single" w:sz="4" w:space="0" w:color="auto"/>
+            </w:tcBorders>
+            <w:hideMark/>
+          </w:tcPr>
+          <w:p>
+            <w:pPr>
+              <w:spacing w:line="240" w:lineRule="auto"/>
+              <w:rPr>
+                <w:strike/>
+              </w:rPr>
+            </w:pPr>
+            <w:r>
+              <w:rPr>
+                <w:strike/>
+              </w:rPr>
               <w:t>1</w:t>
             </w:r>
             <w:r>
+              <w:rPr>
+                <w:strike/>
+              </w:rPr>
               <w:t>)Clicca sul profilo</w:t>
             </w:r>
             <w:r>
+              <w:rPr>
+                <w:strike/>
+              </w:rPr>
               <w:t xml:space="preserve"> nel menu dei profili</w:t>
             </w:r>
             <w:r>
+              <w:rPr>
+                <w:strike/>
+              </w:rPr>
               <w:t>;</w:t>
             </w:r>
           </w:p>
@@ -9025,63 +9288,93 @@
           <w:p>
             <w:pPr>
               <w:spacing w:line="240" w:lineRule="auto"/>
-            </w:pPr>
-          </w:p>
-        </w:tc>
-      </w:tr>
-      <w:tr>
-        <w:tc>
-          <w:tcPr>
-            <w:tcW w:w="4814" w:type="dxa"/>
-            <w:tcBorders>
-              <w:top w:val="single" w:sz="4" w:space="0" w:color="auto"/>
-              <w:left w:val="single" w:sz="4" w:space="0" w:color="auto"/>
-              <w:bottom w:val="single" w:sz="4" w:space="0" w:color="auto"/>
-              <w:right w:val="single" w:sz="4" w:space="0" w:color="auto"/>
-            </w:tcBorders>
-          </w:tcPr>
-          <w:p>
-            <w:pPr>
-              <w:spacing w:line="240" w:lineRule="auto"/>
-            </w:pPr>
-          </w:p>
-        </w:tc>
-        <w:tc>
-          <w:tcPr>
-            <w:tcW w:w="4814" w:type="dxa"/>
-            <w:tcBorders>
-              <w:top w:val="single" w:sz="4" w:space="0" w:color="auto"/>
-              <w:left w:val="single" w:sz="4" w:space="0" w:color="auto"/>
-              <w:bottom w:val="single" w:sz="4" w:space="0" w:color="auto"/>
-              <w:right w:val="single" w:sz="4" w:space="0" w:color="auto"/>
-            </w:tcBorders>
-            <w:hideMark/>
-          </w:tcPr>
-          <w:p>
-            <w:pPr>
-              <w:spacing w:line="240" w:lineRule="auto"/>
-            </w:pPr>
-            <w:r>
+              <w:rPr>
+                <w:strike/>
+              </w:rPr>
+            </w:pPr>
+          </w:p>
+        </w:tc>
+      </w:tr>
+      <w:tr>
+        <w:tc>
+          <w:tcPr>
+            <w:tcW w:w="4814" w:type="dxa"/>
+            <w:tcBorders>
+              <w:top w:val="single" w:sz="4" w:space="0" w:color="auto"/>
+              <w:left w:val="single" w:sz="4" w:space="0" w:color="auto"/>
+              <w:bottom w:val="single" w:sz="4" w:space="0" w:color="auto"/>
+              <w:right w:val="single" w:sz="4" w:space="0" w:color="auto"/>
+            </w:tcBorders>
+          </w:tcPr>
+          <w:p>
+            <w:pPr>
+              <w:spacing w:line="240" w:lineRule="auto"/>
+              <w:rPr>
+                <w:strike/>
+              </w:rPr>
+            </w:pPr>
+          </w:p>
+        </w:tc>
+        <w:tc>
+          <w:tcPr>
+            <w:tcW w:w="4814" w:type="dxa"/>
+            <w:tcBorders>
+              <w:top w:val="single" w:sz="4" w:space="0" w:color="auto"/>
+              <w:left w:val="single" w:sz="4" w:space="0" w:color="auto"/>
+              <w:bottom w:val="single" w:sz="4" w:space="0" w:color="auto"/>
+              <w:right w:val="single" w:sz="4" w:space="0" w:color="auto"/>
+            </w:tcBorders>
+            <w:hideMark/>
+          </w:tcPr>
+          <w:p>
+            <w:pPr>
+              <w:spacing w:line="240" w:lineRule="auto"/>
+              <w:rPr>
+                <w:strike/>
+              </w:rPr>
+            </w:pPr>
+            <w:r>
+              <w:rPr>
+                <w:strike/>
+              </w:rPr>
               <w:t>2</w:t>
             </w:r>
             <w:r>
+              <w:rPr>
+                <w:strike/>
+              </w:rPr>
               <w:t xml:space="preserve">) Il programma </w:t>
             </w:r>
             <w:r>
+              <w:rPr>
+                <w:strike/>
+              </w:rPr>
               <w:t>non riesce ad aprire il</w:t>
             </w:r>
             <w:r>
+              <w:rPr>
+                <w:strike/>
+              </w:rPr>
               <w:t xml:space="preserve"> profilo e apre un </w:t>
             </w:r>
             <w:proofErr w:type="spellStart"/>
             <w:r>
+              <w:rPr>
+                <w:strike/>
+              </w:rPr>
               <w:t>alert</w:t>
             </w:r>
             <w:proofErr w:type="spellEnd"/>
             <w:r>
+              <w:rPr>
+                <w:strike/>
+              </w:rPr>
               <w:t xml:space="preserve"> box che notifica l’utente</w:t>
             </w:r>
             <w:r>
+              <w:rPr>
+                <w:strike/>
+              </w:rPr>
               <w:t>;</w:t>
             </w:r>
           </w:p>
@@ -9102,14 +9395,26 @@
           <w:p>
             <w:pPr>
               <w:spacing w:line="240" w:lineRule="auto"/>
-            </w:pPr>
-            <w:r>
+              <w:rPr>
+                <w:strike/>
+              </w:rPr>
+            </w:pPr>
+            <w:r>
+              <w:rPr>
+                <w:strike/>
+              </w:rPr>
               <w:t>3</w:t>
             </w:r>
             <w:r>
+              <w:rPr>
+                <w:strike/>
+              </w:rPr>
               <w:t>) L’utente preme su “seleziona percorso”</w:t>
             </w:r>
             <w:r>
+              <w:rPr>
+                <w:strike/>
+              </w:rPr>
               <w:t>;</w:t>
             </w:r>
           </w:p>
@@ -9127,60 +9432,81 @@
           <w:p>
             <w:pPr>
               <w:spacing w:line="240" w:lineRule="auto"/>
-            </w:pPr>
-          </w:p>
-        </w:tc>
-      </w:tr>
-      <w:tr>
-        <w:tc>
-          <w:tcPr>
-            <w:tcW w:w="4814" w:type="dxa"/>
-            <w:tcBorders>
-              <w:top w:val="single" w:sz="4" w:space="0" w:color="auto"/>
-              <w:left w:val="single" w:sz="4" w:space="0" w:color="auto"/>
-              <w:bottom w:val="single" w:sz="4" w:space="0" w:color="auto"/>
-              <w:right w:val="single" w:sz="4" w:space="0" w:color="auto"/>
-            </w:tcBorders>
-            <w:hideMark/>
-          </w:tcPr>
-          <w:p>
-            <w:pPr>
-              <w:spacing w:line="240" w:lineRule="auto"/>
-            </w:pPr>
-          </w:p>
-        </w:tc>
-        <w:tc>
-          <w:tcPr>
-            <w:tcW w:w="4814" w:type="dxa"/>
-            <w:tcBorders>
-              <w:top w:val="single" w:sz="4" w:space="0" w:color="auto"/>
-              <w:left w:val="single" w:sz="4" w:space="0" w:color="auto"/>
-              <w:bottom w:val="single" w:sz="4" w:space="0" w:color="auto"/>
-              <w:right w:val="single" w:sz="4" w:space="0" w:color="auto"/>
-            </w:tcBorders>
-          </w:tcPr>
-          <w:p>
-            <w:pPr>
-              <w:spacing w:line="240" w:lineRule="auto"/>
-            </w:pPr>
-            <w:r>
+              <w:rPr>
+                <w:strike/>
+              </w:rPr>
+            </w:pPr>
+          </w:p>
+        </w:tc>
+      </w:tr>
+      <w:tr>
+        <w:tc>
+          <w:tcPr>
+            <w:tcW w:w="4814" w:type="dxa"/>
+            <w:tcBorders>
+              <w:top w:val="single" w:sz="4" w:space="0" w:color="auto"/>
+              <w:left w:val="single" w:sz="4" w:space="0" w:color="auto"/>
+              <w:bottom w:val="single" w:sz="4" w:space="0" w:color="auto"/>
+              <w:right w:val="single" w:sz="4" w:space="0" w:color="auto"/>
+            </w:tcBorders>
+            <w:hideMark/>
+          </w:tcPr>
+          <w:p>
+            <w:pPr>
+              <w:spacing w:line="240" w:lineRule="auto"/>
+              <w:rPr>
+                <w:strike/>
+              </w:rPr>
+            </w:pPr>
+          </w:p>
+        </w:tc>
+        <w:tc>
+          <w:tcPr>
+            <w:tcW w:w="4814" w:type="dxa"/>
+            <w:tcBorders>
+              <w:top w:val="single" w:sz="4" w:space="0" w:color="auto"/>
+              <w:left w:val="single" w:sz="4" w:space="0" w:color="auto"/>
+              <w:bottom w:val="single" w:sz="4" w:space="0" w:color="auto"/>
+              <w:right w:val="single" w:sz="4" w:space="0" w:color="auto"/>
+            </w:tcBorders>
+          </w:tcPr>
+          <w:p>
+            <w:pPr>
+              <w:spacing w:line="240" w:lineRule="auto"/>
+              <w:rPr>
+                <w:strike/>
+              </w:rPr>
+            </w:pPr>
+            <w:r>
+              <w:rPr>
+                <w:strike/>
+              </w:rPr>
               <w:t>4</w:t>
             </w:r>
             <w:r>
-              <w:t>)</w:t>
-            </w:r>
-            <w:r>
-              <w:t xml:space="preserve"> Il programma chiude l’</w:t>
+              <w:rPr>
+                <w:strike/>
+              </w:rPr>
+              <w:t>) Il programma chiude l’</w:t>
             </w:r>
             <w:proofErr w:type="spellStart"/>
             <w:r>
+              <w:rPr>
+                <w:strike/>
+              </w:rPr>
               <w:t>alert</w:t>
             </w:r>
             <w:proofErr w:type="spellEnd"/>
             <w:r>
+              <w:rPr>
+                <w:strike/>
+              </w:rPr>
               <w:t xml:space="preserve"> box</w:t>
             </w:r>
             <w:r>
+              <w:rPr>
+                <w:strike/>
+              </w:rPr>
               <w:t>;</w:t>
             </w:r>
           </w:p>
@@ -9200,41 +9526,59 @@
           <w:p>
             <w:pPr>
               <w:spacing w:line="240" w:lineRule="auto"/>
-            </w:pPr>
-          </w:p>
-        </w:tc>
-        <w:tc>
-          <w:tcPr>
-            <w:tcW w:w="4814" w:type="dxa"/>
-            <w:tcBorders>
-              <w:top w:val="single" w:sz="4" w:space="0" w:color="auto"/>
-              <w:left w:val="single" w:sz="4" w:space="0" w:color="auto"/>
-              <w:bottom w:val="single" w:sz="4" w:space="0" w:color="auto"/>
-              <w:right w:val="single" w:sz="4" w:space="0" w:color="auto"/>
-            </w:tcBorders>
-          </w:tcPr>
-          <w:p>
-            <w:pPr>
-              <w:spacing w:line="240" w:lineRule="auto"/>
-            </w:pPr>
-            <w:r>
+              <w:rPr>
+                <w:strike/>
+              </w:rPr>
+            </w:pPr>
+          </w:p>
+        </w:tc>
+        <w:tc>
+          <w:tcPr>
+            <w:tcW w:w="4814" w:type="dxa"/>
+            <w:tcBorders>
+              <w:top w:val="single" w:sz="4" w:space="0" w:color="auto"/>
+              <w:left w:val="single" w:sz="4" w:space="0" w:color="auto"/>
+              <w:bottom w:val="single" w:sz="4" w:space="0" w:color="auto"/>
+              <w:right w:val="single" w:sz="4" w:space="0" w:color="auto"/>
+            </w:tcBorders>
+          </w:tcPr>
+          <w:p>
+            <w:pPr>
+              <w:spacing w:line="240" w:lineRule="auto"/>
+              <w:rPr>
+                <w:strike/>
+              </w:rPr>
+            </w:pPr>
+            <w:r>
+              <w:rPr>
+                <w:strike/>
+              </w:rPr>
               <w:t>5</w:t>
             </w:r>
             <w:r>
-              <w:t>)</w:t>
-            </w:r>
-            <w:r>
-              <w:t xml:space="preserve"> Il programma apre </w:t>
+              <w:rPr>
+                <w:strike/>
+              </w:rPr>
+              <w:t xml:space="preserve">) Il programma apre </w:t>
             </w:r>
             <w:proofErr w:type="spellStart"/>
             <w:r>
+              <w:rPr>
+                <w:strike/>
+              </w:rPr>
               <w:t>dialog</w:t>
             </w:r>
             <w:proofErr w:type="spellEnd"/>
             <w:r>
+              <w:rPr>
+                <w:strike/>
+              </w:rPr>
               <w:t xml:space="preserve"> box</w:t>
             </w:r>
             <w:r>
+              <w:rPr>
+                <w:strike/>
+              </w:rPr>
               <w:t>;</w:t>
             </w:r>
           </w:p>
@@ -9254,30 +9598,54 @@
           <w:p>
             <w:pPr>
               <w:spacing w:line="240" w:lineRule="auto"/>
-            </w:pPr>
-            <w:r>
+              <w:rPr>
+                <w:strike/>
+              </w:rPr>
+            </w:pPr>
+            <w:r>
+              <w:rPr>
+                <w:strike/>
+              </w:rPr>
               <w:t>6</w:t>
             </w:r>
             <w:r>
+              <w:rPr>
+                <w:strike/>
+              </w:rPr>
               <w:t xml:space="preserve">) L’utente naviga nella </w:t>
             </w:r>
             <w:proofErr w:type="spellStart"/>
             <w:r>
+              <w:rPr>
+                <w:strike/>
+              </w:rPr>
               <w:t>dialog</w:t>
             </w:r>
             <w:proofErr w:type="spellEnd"/>
             <w:r>
+              <w:rPr>
+                <w:strike/>
+              </w:rPr>
               <w:t xml:space="preserve"> box e non trova </w:t>
             </w:r>
             <w:proofErr w:type="spellStart"/>
             <w:proofErr w:type="gramStart"/>
             <w:r>
+              <w:rPr>
+                <w:strike/>
+              </w:rPr>
               <w:t>il</w:t>
             </w:r>
             <w:r>
+              <w:rPr>
+                <w:strike/>
+              </w:rPr>
               <w:t>;</w:t>
             </w:r>
             <w:r>
+              <w:rPr>
+                <w:strike/>
+              </w:rPr>
               <w:t>file</w:t>
             </w:r>
             <w:proofErr w:type="spellEnd"/>
@@ -9297,32 +9665,47 @@
           <w:p>
             <w:pPr>
               <w:spacing w:line="240" w:lineRule="auto"/>
-            </w:pPr>
-          </w:p>
-        </w:tc>
-      </w:tr>
-      <w:tr>
-        <w:tc>
-          <w:tcPr>
-            <w:tcW w:w="4814" w:type="dxa"/>
-            <w:tcBorders>
-              <w:top w:val="single" w:sz="4" w:space="0" w:color="auto"/>
-              <w:left w:val="single" w:sz="4" w:space="0" w:color="auto"/>
-              <w:bottom w:val="single" w:sz="4" w:space="0" w:color="auto"/>
-              <w:right w:val="single" w:sz="4" w:space="0" w:color="auto"/>
-            </w:tcBorders>
-          </w:tcPr>
-          <w:p>
-            <w:pPr>
-              <w:spacing w:line="240" w:lineRule="auto"/>
-            </w:pPr>
-            <w:r>
+              <w:rPr>
+                <w:strike/>
+              </w:rPr>
+            </w:pPr>
+          </w:p>
+        </w:tc>
+      </w:tr>
+      <w:tr>
+        <w:tc>
+          <w:tcPr>
+            <w:tcW w:w="4814" w:type="dxa"/>
+            <w:tcBorders>
+              <w:top w:val="single" w:sz="4" w:space="0" w:color="auto"/>
+              <w:left w:val="single" w:sz="4" w:space="0" w:color="auto"/>
+              <w:bottom w:val="single" w:sz="4" w:space="0" w:color="auto"/>
+              <w:right w:val="single" w:sz="4" w:space="0" w:color="auto"/>
+            </w:tcBorders>
+          </w:tcPr>
+          <w:p>
+            <w:pPr>
+              <w:spacing w:line="240" w:lineRule="auto"/>
+              <w:rPr>
+                <w:strike/>
+              </w:rPr>
+            </w:pPr>
+            <w:r>
+              <w:rPr>
+                <w:strike/>
+              </w:rPr>
               <w:t>7</w:t>
             </w:r>
             <w:r>
+              <w:rPr>
+                <w:strike/>
+              </w:rPr>
               <w:t>) L’utente annulla la ricerca</w:t>
             </w:r>
             <w:r>
+              <w:rPr>
+                <w:strike/>
+              </w:rPr>
               <w:t>;</w:t>
             </w:r>
           </w:p>
@@ -9340,48 +9723,66 @@
           <w:p>
             <w:pPr>
               <w:spacing w:line="240" w:lineRule="auto"/>
-            </w:pPr>
-          </w:p>
-        </w:tc>
-      </w:tr>
-      <w:tr>
-        <w:tc>
-          <w:tcPr>
-            <w:tcW w:w="4814" w:type="dxa"/>
-            <w:tcBorders>
-              <w:top w:val="single" w:sz="4" w:space="0" w:color="auto"/>
-              <w:left w:val="single" w:sz="4" w:space="0" w:color="auto"/>
-              <w:bottom w:val="single" w:sz="4" w:space="0" w:color="auto"/>
-              <w:right w:val="single" w:sz="4" w:space="0" w:color="auto"/>
-            </w:tcBorders>
-          </w:tcPr>
-          <w:p>
-            <w:pPr>
-              <w:spacing w:line="240" w:lineRule="auto"/>
-            </w:pPr>
-          </w:p>
-        </w:tc>
-        <w:tc>
-          <w:tcPr>
-            <w:tcW w:w="4814" w:type="dxa"/>
-            <w:tcBorders>
-              <w:top w:val="single" w:sz="4" w:space="0" w:color="auto"/>
-              <w:left w:val="single" w:sz="4" w:space="0" w:color="auto"/>
-              <w:bottom w:val="single" w:sz="4" w:space="0" w:color="auto"/>
-              <w:right w:val="single" w:sz="4" w:space="0" w:color="auto"/>
-            </w:tcBorders>
-          </w:tcPr>
-          <w:p>
-            <w:pPr>
-              <w:spacing w:line="240" w:lineRule="auto"/>
-            </w:pPr>
-            <w:r>
+              <w:rPr>
+                <w:strike/>
+              </w:rPr>
+            </w:pPr>
+          </w:p>
+        </w:tc>
+      </w:tr>
+      <w:tr>
+        <w:tc>
+          <w:tcPr>
+            <w:tcW w:w="4814" w:type="dxa"/>
+            <w:tcBorders>
+              <w:top w:val="single" w:sz="4" w:space="0" w:color="auto"/>
+              <w:left w:val="single" w:sz="4" w:space="0" w:color="auto"/>
+              <w:bottom w:val="single" w:sz="4" w:space="0" w:color="auto"/>
+              <w:right w:val="single" w:sz="4" w:space="0" w:color="auto"/>
+            </w:tcBorders>
+          </w:tcPr>
+          <w:p>
+            <w:pPr>
+              <w:spacing w:line="240" w:lineRule="auto"/>
+              <w:rPr>
+                <w:strike/>
+              </w:rPr>
+            </w:pPr>
+          </w:p>
+        </w:tc>
+        <w:tc>
+          <w:tcPr>
+            <w:tcW w:w="4814" w:type="dxa"/>
+            <w:tcBorders>
+              <w:top w:val="single" w:sz="4" w:space="0" w:color="auto"/>
+              <w:left w:val="single" w:sz="4" w:space="0" w:color="auto"/>
+              <w:bottom w:val="single" w:sz="4" w:space="0" w:color="auto"/>
+              <w:right w:val="single" w:sz="4" w:space="0" w:color="auto"/>
+            </w:tcBorders>
+          </w:tcPr>
+          <w:p>
+            <w:pPr>
+              <w:spacing w:line="240" w:lineRule="auto"/>
+              <w:rPr>
+                <w:strike/>
+              </w:rPr>
+            </w:pPr>
+            <w:r>
+              <w:rPr>
+                <w:strike/>
+              </w:rPr>
               <w:t>8</w:t>
             </w:r>
             <w:r>
+              <w:rPr>
+                <w:strike/>
+              </w:rPr>
               <w:t>) Il programma chiude l’interfaccia di avvia profilo e rimane in ascolto sulla homepage</w:t>
             </w:r>
             <w:r>
+              <w:rPr>
+                <w:strike/>
+              </w:rPr>
               <w:t>;</w:t>
             </w:r>
           </w:p>
@@ -9401,24 +9802,33 @@
           <w:p>
             <w:pPr>
               <w:spacing w:line="240" w:lineRule="auto"/>
-            </w:pPr>
-          </w:p>
-        </w:tc>
-        <w:tc>
-          <w:tcPr>
-            <w:tcW w:w="4814" w:type="dxa"/>
-            <w:tcBorders>
-              <w:top w:val="single" w:sz="4" w:space="0" w:color="auto"/>
-              <w:left w:val="single" w:sz="4" w:space="0" w:color="auto"/>
-              <w:bottom w:val="single" w:sz="4" w:space="0" w:color="auto"/>
-              <w:right w:val="single" w:sz="4" w:space="0" w:color="auto"/>
-            </w:tcBorders>
-          </w:tcPr>
-          <w:p>
-            <w:pPr>
-              <w:spacing w:line="240" w:lineRule="auto"/>
-            </w:pPr>
-            <w:r>
+              <w:rPr>
+                <w:strike/>
+              </w:rPr>
+            </w:pPr>
+          </w:p>
+        </w:tc>
+        <w:tc>
+          <w:tcPr>
+            <w:tcW w:w="4814" w:type="dxa"/>
+            <w:tcBorders>
+              <w:top w:val="single" w:sz="4" w:space="0" w:color="auto"/>
+              <w:left w:val="single" w:sz="4" w:space="0" w:color="auto"/>
+              <w:bottom w:val="single" w:sz="4" w:space="0" w:color="auto"/>
+              <w:right w:val="single" w:sz="4" w:space="0" w:color="auto"/>
+            </w:tcBorders>
+          </w:tcPr>
+          <w:p>
+            <w:pPr>
+              <w:spacing w:line="240" w:lineRule="auto"/>
+              <w:rPr>
+                <w:strike/>
+              </w:rPr>
+            </w:pPr>
+            <w:r>
+              <w:rPr>
+                <w:strike/>
+              </w:rPr>
               <w:t>&lt;FINE SCENARIO&gt;</w:t>
             </w:r>
           </w:p>
@@ -9439,6 +9849,7 @@
         <w:rPr>
           <w:b/>
           <w:bCs/>
+          <w:strike/>
           <w:color w:val="0070C0"/>
         </w:rPr>
       </w:pPr>
@@ -9446,6 +9857,7 @@
         <w:rPr>
           <w:b/>
           <w:bCs/>
+          <w:strike/>
           <w:color w:val="0070C0"/>
         </w:rPr>
         <w:t xml:space="preserve">[LTH] </w:t>
@@ -9454,6 +9866,7 @@
         <w:rPr>
           <w:b/>
           <w:bCs/>
+          <w:strike/>
           <w:color w:val="0070C0"/>
         </w:rPr>
         <w:t xml:space="preserve">Scenario </w:t>
@@ -9462,6 +9875,7 @@
         <w:rPr>
           <w:b/>
           <w:bCs/>
+          <w:strike/>
           <w:color w:val="0070C0"/>
         </w:rPr>
         <w:t>5.2d Profilo</w:t>
@@ -9470,6 +9884,7 @@
         <w:rPr>
           <w:b/>
           <w:bCs/>
+          <w:strike/>
           <w:color w:val="0070C0"/>
         </w:rPr>
         <w:t xml:space="preserve"> corrotto </w:t>
@@ -9478,6 +9893,7 @@
         <w:rPr>
           <w:b/>
           <w:bCs/>
+          <w:strike/>
           <w:color w:val="0070C0"/>
         </w:rPr>
         <w:t>– Specifica nuovo percorso ma l’utente annulla:</w:t>
@@ -9513,12 +9929,14 @@
               <w:rPr>
                 <w:b/>
                 <w:bCs/>
+                <w:strike/>
               </w:rPr>
             </w:pPr>
             <w:r>
               <w:rPr>
                 <w:b/>
                 <w:bCs/>
+                <w:strike/>
               </w:rPr>
               <w:t>Utente</w:t>
             </w:r>
@@ -9542,12 +9960,14 @@
               <w:rPr>
                 <w:b/>
                 <w:bCs/>
+                <w:strike/>
               </w:rPr>
             </w:pPr>
             <w:r>
               <w:rPr>
                 <w:b/>
                 <w:bCs/>
+                <w:strike/>
               </w:rPr>
               <w:t>Sistema</w:t>
             </w:r>
@@ -9568,8 +9988,14 @@
           <w:p>
             <w:pPr>
               <w:spacing w:line="240" w:lineRule="auto"/>
-            </w:pPr>
-            <w:r>
+              <w:rPr>
+                <w:strike/>
+              </w:rPr>
+            </w:pPr>
+            <w:r>
+              <w:rPr>
+                <w:strike/>
+              </w:rPr>
               <w:t>&lt;INIZIO SCENARIO&gt;</w:t>
             </w:r>
           </w:p>
@@ -9587,30 +10013,42 @@
           <w:p>
             <w:pPr>
               <w:spacing w:line="240" w:lineRule="auto"/>
-            </w:pPr>
-          </w:p>
-        </w:tc>
-      </w:tr>
-      <w:tr>
-        <w:tc>
-          <w:tcPr>
-            <w:tcW w:w="4814" w:type="dxa"/>
-            <w:tcBorders>
-              <w:top w:val="single" w:sz="4" w:space="0" w:color="auto"/>
-              <w:left w:val="single" w:sz="4" w:space="0" w:color="auto"/>
-              <w:bottom w:val="single" w:sz="4" w:space="0" w:color="auto"/>
-              <w:right w:val="single" w:sz="4" w:space="0" w:color="auto"/>
-            </w:tcBorders>
-            <w:hideMark/>
-          </w:tcPr>
-          <w:p>
-            <w:pPr>
-              <w:spacing w:line="240" w:lineRule="auto"/>
-            </w:pPr>
-            <w:r>
+              <w:rPr>
+                <w:strike/>
+              </w:rPr>
+            </w:pPr>
+          </w:p>
+        </w:tc>
+      </w:tr>
+      <w:tr>
+        <w:tc>
+          <w:tcPr>
+            <w:tcW w:w="4814" w:type="dxa"/>
+            <w:tcBorders>
+              <w:top w:val="single" w:sz="4" w:space="0" w:color="auto"/>
+              <w:left w:val="single" w:sz="4" w:space="0" w:color="auto"/>
+              <w:bottom w:val="single" w:sz="4" w:space="0" w:color="auto"/>
+              <w:right w:val="single" w:sz="4" w:space="0" w:color="auto"/>
+            </w:tcBorders>
+            <w:hideMark/>
+          </w:tcPr>
+          <w:p>
+            <w:pPr>
+              <w:spacing w:line="240" w:lineRule="auto"/>
+              <w:rPr>
+                <w:strike/>
+              </w:rPr>
+            </w:pPr>
+            <w:r>
+              <w:rPr>
+                <w:strike/>
+              </w:rPr>
               <w:t>1</w:t>
             </w:r>
             <w:r>
+              <w:rPr>
+                <w:strike/>
+              </w:rPr>
               <w:t>)Clicca sul profilo;</w:t>
             </w:r>
           </w:p>
@@ -9628,51 +10066,69 @@
           <w:p>
             <w:pPr>
               <w:spacing w:line="240" w:lineRule="auto"/>
-            </w:pPr>
-          </w:p>
-        </w:tc>
-      </w:tr>
-      <w:tr>
-        <w:tc>
-          <w:tcPr>
-            <w:tcW w:w="4814" w:type="dxa"/>
-            <w:tcBorders>
-              <w:top w:val="single" w:sz="4" w:space="0" w:color="auto"/>
-              <w:left w:val="single" w:sz="4" w:space="0" w:color="auto"/>
-              <w:bottom w:val="single" w:sz="4" w:space="0" w:color="auto"/>
-              <w:right w:val="single" w:sz="4" w:space="0" w:color="auto"/>
-            </w:tcBorders>
-          </w:tcPr>
-          <w:p>
-            <w:pPr>
-              <w:spacing w:line="240" w:lineRule="auto"/>
-            </w:pPr>
-          </w:p>
-        </w:tc>
-        <w:tc>
-          <w:tcPr>
-            <w:tcW w:w="4814" w:type="dxa"/>
-            <w:tcBorders>
-              <w:top w:val="single" w:sz="4" w:space="0" w:color="auto"/>
-              <w:left w:val="single" w:sz="4" w:space="0" w:color="auto"/>
-              <w:bottom w:val="single" w:sz="4" w:space="0" w:color="auto"/>
-              <w:right w:val="single" w:sz="4" w:space="0" w:color="auto"/>
-            </w:tcBorders>
-            <w:hideMark/>
-          </w:tcPr>
-          <w:p>
-            <w:pPr>
-              <w:spacing w:line="240" w:lineRule="auto"/>
-            </w:pPr>
-            <w:r>
+              <w:rPr>
+                <w:strike/>
+              </w:rPr>
+            </w:pPr>
+          </w:p>
+        </w:tc>
+      </w:tr>
+      <w:tr>
+        <w:tc>
+          <w:tcPr>
+            <w:tcW w:w="4814" w:type="dxa"/>
+            <w:tcBorders>
+              <w:top w:val="single" w:sz="4" w:space="0" w:color="auto"/>
+              <w:left w:val="single" w:sz="4" w:space="0" w:color="auto"/>
+              <w:bottom w:val="single" w:sz="4" w:space="0" w:color="auto"/>
+              <w:right w:val="single" w:sz="4" w:space="0" w:color="auto"/>
+            </w:tcBorders>
+          </w:tcPr>
+          <w:p>
+            <w:pPr>
+              <w:spacing w:line="240" w:lineRule="auto"/>
+              <w:rPr>
+                <w:strike/>
+              </w:rPr>
+            </w:pPr>
+          </w:p>
+        </w:tc>
+        <w:tc>
+          <w:tcPr>
+            <w:tcW w:w="4814" w:type="dxa"/>
+            <w:tcBorders>
+              <w:top w:val="single" w:sz="4" w:space="0" w:color="auto"/>
+              <w:left w:val="single" w:sz="4" w:space="0" w:color="auto"/>
+              <w:bottom w:val="single" w:sz="4" w:space="0" w:color="auto"/>
+              <w:right w:val="single" w:sz="4" w:space="0" w:color="auto"/>
+            </w:tcBorders>
+            <w:hideMark/>
+          </w:tcPr>
+          <w:p>
+            <w:pPr>
+              <w:spacing w:line="240" w:lineRule="auto"/>
+              <w:rPr>
+                <w:strike/>
+              </w:rPr>
+            </w:pPr>
+            <w:r>
+              <w:rPr>
+                <w:strike/>
+              </w:rPr>
               <w:t xml:space="preserve">2) Il programma non riesce ad aprire il profilo e apre un </w:t>
             </w:r>
             <w:proofErr w:type="spellStart"/>
             <w:r>
+              <w:rPr>
+                <w:strike/>
+              </w:rPr>
               <w:t>alert</w:t>
             </w:r>
             <w:proofErr w:type="spellEnd"/>
             <w:r>
+              <w:rPr>
+                <w:strike/>
+              </w:rPr>
               <w:t xml:space="preserve"> box che notifica l’utente;</w:t>
             </w:r>
           </w:p>
@@ -9693,14 +10149,26 @@
           <w:p>
             <w:pPr>
               <w:spacing w:line="240" w:lineRule="auto"/>
-            </w:pPr>
-            <w:r>
+              <w:rPr>
+                <w:strike/>
+              </w:rPr>
+            </w:pPr>
+            <w:r>
+              <w:rPr>
+                <w:strike/>
+              </w:rPr>
               <w:t>3</w:t>
             </w:r>
             <w:r>
+              <w:rPr>
+                <w:strike/>
+              </w:rPr>
               <w:t>) L’utente preme su “seleziona percorso”</w:t>
             </w:r>
             <w:r>
+              <w:rPr>
+                <w:strike/>
+              </w:rPr>
               <w:t>;</w:t>
             </w:r>
           </w:p>
@@ -9718,57 +10186,81 @@
           <w:p>
             <w:pPr>
               <w:spacing w:line="240" w:lineRule="auto"/>
-            </w:pPr>
-          </w:p>
-        </w:tc>
-      </w:tr>
-      <w:tr>
-        <w:tc>
-          <w:tcPr>
-            <w:tcW w:w="4814" w:type="dxa"/>
-            <w:tcBorders>
-              <w:top w:val="single" w:sz="4" w:space="0" w:color="auto"/>
-              <w:left w:val="single" w:sz="4" w:space="0" w:color="auto"/>
-              <w:bottom w:val="single" w:sz="4" w:space="0" w:color="auto"/>
-              <w:right w:val="single" w:sz="4" w:space="0" w:color="auto"/>
-            </w:tcBorders>
-            <w:hideMark/>
-          </w:tcPr>
-          <w:p>
-            <w:pPr>
-              <w:spacing w:line="240" w:lineRule="auto"/>
-            </w:pPr>
-          </w:p>
-        </w:tc>
-        <w:tc>
-          <w:tcPr>
-            <w:tcW w:w="4814" w:type="dxa"/>
-            <w:tcBorders>
-              <w:top w:val="single" w:sz="4" w:space="0" w:color="auto"/>
-              <w:left w:val="single" w:sz="4" w:space="0" w:color="auto"/>
-              <w:bottom w:val="single" w:sz="4" w:space="0" w:color="auto"/>
-              <w:right w:val="single" w:sz="4" w:space="0" w:color="auto"/>
-            </w:tcBorders>
-          </w:tcPr>
-          <w:p>
-            <w:pPr>
-              <w:spacing w:line="240" w:lineRule="auto"/>
-            </w:pPr>
-            <w:r>
+              <w:rPr>
+                <w:strike/>
+              </w:rPr>
+            </w:pPr>
+          </w:p>
+        </w:tc>
+      </w:tr>
+      <w:tr>
+        <w:tc>
+          <w:tcPr>
+            <w:tcW w:w="4814" w:type="dxa"/>
+            <w:tcBorders>
+              <w:top w:val="single" w:sz="4" w:space="0" w:color="auto"/>
+              <w:left w:val="single" w:sz="4" w:space="0" w:color="auto"/>
+              <w:bottom w:val="single" w:sz="4" w:space="0" w:color="auto"/>
+              <w:right w:val="single" w:sz="4" w:space="0" w:color="auto"/>
+            </w:tcBorders>
+            <w:hideMark/>
+          </w:tcPr>
+          <w:p>
+            <w:pPr>
+              <w:spacing w:line="240" w:lineRule="auto"/>
+              <w:rPr>
+                <w:strike/>
+              </w:rPr>
+            </w:pPr>
+          </w:p>
+        </w:tc>
+        <w:tc>
+          <w:tcPr>
+            <w:tcW w:w="4814" w:type="dxa"/>
+            <w:tcBorders>
+              <w:top w:val="single" w:sz="4" w:space="0" w:color="auto"/>
+              <w:left w:val="single" w:sz="4" w:space="0" w:color="auto"/>
+              <w:bottom w:val="single" w:sz="4" w:space="0" w:color="auto"/>
+              <w:right w:val="single" w:sz="4" w:space="0" w:color="auto"/>
+            </w:tcBorders>
+          </w:tcPr>
+          <w:p>
+            <w:pPr>
+              <w:spacing w:line="240" w:lineRule="auto"/>
+              <w:rPr>
+                <w:strike/>
+              </w:rPr>
+            </w:pPr>
+            <w:r>
+              <w:rPr>
+                <w:strike/>
+              </w:rPr>
               <w:t>4)</w:t>
             </w:r>
             <w:r>
+              <w:rPr>
+                <w:strike/>
+              </w:rPr>
               <w:t xml:space="preserve"> Il programma chiude l’</w:t>
             </w:r>
             <w:proofErr w:type="spellStart"/>
             <w:r>
+              <w:rPr>
+                <w:strike/>
+              </w:rPr>
               <w:t>alert</w:t>
             </w:r>
             <w:proofErr w:type="spellEnd"/>
             <w:r>
+              <w:rPr>
+                <w:strike/>
+              </w:rPr>
               <w:t xml:space="preserve"> box</w:t>
             </w:r>
             <w:r>
+              <w:rPr>
+                <w:strike/>
+              </w:rPr>
               <w:t>;</w:t>
             </w:r>
           </w:p>
@@ -9788,38 +10280,59 @@
           <w:p>
             <w:pPr>
               <w:spacing w:line="240" w:lineRule="auto"/>
-            </w:pPr>
-          </w:p>
-        </w:tc>
-        <w:tc>
-          <w:tcPr>
-            <w:tcW w:w="4814" w:type="dxa"/>
-            <w:tcBorders>
-              <w:top w:val="single" w:sz="4" w:space="0" w:color="auto"/>
-              <w:left w:val="single" w:sz="4" w:space="0" w:color="auto"/>
-              <w:bottom w:val="single" w:sz="4" w:space="0" w:color="auto"/>
-              <w:right w:val="single" w:sz="4" w:space="0" w:color="auto"/>
-            </w:tcBorders>
-          </w:tcPr>
-          <w:p>
-            <w:pPr>
-              <w:spacing w:line="240" w:lineRule="auto"/>
-            </w:pPr>
-            <w:r>
+              <w:rPr>
+                <w:strike/>
+              </w:rPr>
+            </w:pPr>
+          </w:p>
+        </w:tc>
+        <w:tc>
+          <w:tcPr>
+            <w:tcW w:w="4814" w:type="dxa"/>
+            <w:tcBorders>
+              <w:top w:val="single" w:sz="4" w:space="0" w:color="auto"/>
+              <w:left w:val="single" w:sz="4" w:space="0" w:color="auto"/>
+              <w:bottom w:val="single" w:sz="4" w:space="0" w:color="auto"/>
+              <w:right w:val="single" w:sz="4" w:space="0" w:color="auto"/>
+            </w:tcBorders>
+          </w:tcPr>
+          <w:p>
+            <w:pPr>
+              <w:spacing w:line="240" w:lineRule="auto"/>
+              <w:rPr>
+                <w:strike/>
+              </w:rPr>
+            </w:pPr>
+            <w:r>
+              <w:rPr>
+                <w:strike/>
+              </w:rPr>
               <w:t>5)</w:t>
             </w:r>
             <w:r>
+              <w:rPr>
+                <w:strike/>
+              </w:rPr>
               <w:t xml:space="preserve"> Il programma apre </w:t>
             </w:r>
             <w:proofErr w:type="spellStart"/>
             <w:r>
+              <w:rPr>
+                <w:strike/>
+              </w:rPr>
               <w:t>dialog</w:t>
             </w:r>
             <w:proofErr w:type="spellEnd"/>
             <w:r>
+              <w:rPr>
+                <w:strike/>
+              </w:rPr>
               <w:t xml:space="preserve"> box</w:t>
             </w:r>
             <w:r>
+              <w:rPr>
+                <w:strike/>
+              </w:rPr>
               <w:t>;</w:t>
             </w:r>
           </w:p>
@@ -9839,22 +10352,40 @@
           <w:p>
             <w:pPr>
               <w:spacing w:line="240" w:lineRule="auto"/>
-            </w:pPr>
-            <w:r>
+              <w:rPr>
+                <w:strike/>
+              </w:rPr>
+            </w:pPr>
+            <w:r>
+              <w:rPr>
+                <w:strike/>
+              </w:rPr>
               <w:t>6</w:t>
             </w:r>
             <w:r>
+              <w:rPr>
+                <w:strike/>
+              </w:rPr>
               <w:t xml:space="preserve">) L’utente naviga nella </w:t>
             </w:r>
             <w:proofErr w:type="spellStart"/>
             <w:r>
+              <w:rPr>
+                <w:strike/>
+              </w:rPr>
               <w:t>dialog</w:t>
             </w:r>
             <w:proofErr w:type="spellEnd"/>
             <w:r>
+              <w:rPr>
+                <w:strike/>
+              </w:rPr>
               <w:t xml:space="preserve"> box e non trova il file</w:t>
             </w:r>
             <w:r>
+              <w:rPr>
+                <w:strike/>
+              </w:rPr>
               <w:t>;</w:t>
             </w:r>
           </w:p>
@@ -9872,32 +10403,47 @@
           <w:p>
             <w:pPr>
               <w:spacing w:line="240" w:lineRule="auto"/>
-            </w:pPr>
-          </w:p>
-        </w:tc>
-      </w:tr>
-      <w:tr>
-        <w:tc>
-          <w:tcPr>
-            <w:tcW w:w="4814" w:type="dxa"/>
-            <w:tcBorders>
-              <w:top w:val="single" w:sz="4" w:space="0" w:color="auto"/>
-              <w:left w:val="single" w:sz="4" w:space="0" w:color="auto"/>
-              <w:bottom w:val="single" w:sz="4" w:space="0" w:color="auto"/>
-              <w:right w:val="single" w:sz="4" w:space="0" w:color="auto"/>
-            </w:tcBorders>
-          </w:tcPr>
-          <w:p>
-            <w:pPr>
-              <w:spacing w:line="240" w:lineRule="auto"/>
-            </w:pPr>
-            <w:r>
+              <w:rPr>
+                <w:strike/>
+              </w:rPr>
+            </w:pPr>
+          </w:p>
+        </w:tc>
+      </w:tr>
+      <w:tr>
+        <w:tc>
+          <w:tcPr>
+            <w:tcW w:w="4814" w:type="dxa"/>
+            <w:tcBorders>
+              <w:top w:val="single" w:sz="4" w:space="0" w:color="auto"/>
+              <w:left w:val="single" w:sz="4" w:space="0" w:color="auto"/>
+              <w:bottom w:val="single" w:sz="4" w:space="0" w:color="auto"/>
+              <w:right w:val="single" w:sz="4" w:space="0" w:color="auto"/>
+            </w:tcBorders>
+          </w:tcPr>
+          <w:p>
+            <w:pPr>
+              <w:spacing w:line="240" w:lineRule="auto"/>
+              <w:rPr>
+                <w:strike/>
+              </w:rPr>
+            </w:pPr>
+            <w:r>
+              <w:rPr>
+                <w:strike/>
+              </w:rPr>
               <w:t>7</w:t>
             </w:r>
             <w:r>
+              <w:rPr>
+                <w:strike/>
+              </w:rPr>
               <w:t>) L’utente annulla la ricerca</w:t>
             </w:r>
             <w:r>
+              <w:rPr>
+                <w:strike/>
+              </w:rPr>
               <w:t>;</w:t>
             </w:r>
           </w:p>
@@ -9915,48 +10461,66 @@
           <w:p>
             <w:pPr>
               <w:spacing w:line="240" w:lineRule="auto"/>
-            </w:pPr>
-          </w:p>
-        </w:tc>
-      </w:tr>
-      <w:tr>
-        <w:tc>
-          <w:tcPr>
-            <w:tcW w:w="4814" w:type="dxa"/>
-            <w:tcBorders>
-              <w:top w:val="single" w:sz="4" w:space="0" w:color="auto"/>
-              <w:left w:val="single" w:sz="4" w:space="0" w:color="auto"/>
-              <w:bottom w:val="single" w:sz="4" w:space="0" w:color="auto"/>
-              <w:right w:val="single" w:sz="4" w:space="0" w:color="auto"/>
-            </w:tcBorders>
-          </w:tcPr>
-          <w:p>
-            <w:pPr>
-              <w:spacing w:line="240" w:lineRule="auto"/>
-            </w:pPr>
-          </w:p>
-        </w:tc>
-        <w:tc>
-          <w:tcPr>
-            <w:tcW w:w="4814" w:type="dxa"/>
-            <w:tcBorders>
-              <w:top w:val="single" w:sz="4" w:space="0" w:color="auto"/>
-              <w:left w:val="single" w:sz="4" w:space="0" w:color="auto"/>
-              <w:bottom w:val="single" w:sz="4" w:space="0" w:color="auto"/>
-              <w:right w:val="single" w:sz="4" w:space="0" w:color="auto"/>
-            </w:tcBorders>
-          </w:tcPr>
-          <w:p>
-            <w:pPr>
-              <w:spacing w:line="240" w:lineRule="auto"/>
-            </w:pPr>
-            <w:r>
+              <w:rPr>
+                <w:strike/>
+              </w:rPr>
+            </w:pPr>
+          </w:p>
+        </w:tc>
+      </w:tr>
+      <w:tr>
+        <w:tc>
+          <w:tcPr>
+            <w:tcW w:w="4814" w:type="dxa"/>
+            <w:tcBorders>
+              <w:top w:val="single" w:sz="4" w:space="0" w:color="auto"/>
+              <w:left w:val="single" w:sz="4" w:space="0" w:color="auto"/>
+              <w:bottom w:val="single" w:sz="4" w:space="0" w:color="auto"/>
+              <w:right w:val="single" w:sz="4" w:space="0" w:color="auto"/>
+            </w:tcBorders>
+          </w:tcPr>
+          <w:p>
+            <w:pPr>
+              <w:spacing w:line="240" w:lineRule="auto"/>
+              <w:rPr>
+                <w:strike/>
+              </w:rPr>
+            </w:pPr>
+          </w:p>
+        </w:tc>
+        <w:tc>
+          <w:tcPr>
+            <w:tcW w:w="4814" w:type="dxa"/>
+            <w:tcBorders>
+              <w:top w:val="single" w:sz="4" w:space="0" w:color="auto"/>
+              <w:left w:val="single" w:sz="4" w:space="0" w:color="auto"/>
+              <w:bottom w:val="single" w:sz="4" w:space="0" w:color="auto"/>
+              <w:right w:val="single" w:sz="4" w:space="0" w:color="auto"/>
+            </w:tcBorders>
+          </w:tcPr>
+          <w:p>
+            <w:pPr>
+              <w:spacing w:line="240" w:lineRule="auto"/>
+              <w:rPr>
+                <w:strike/>
+              </w:rPr>
+            </w:pPr>
+            <w:r>
+              <w:rPr>
+                <w:strike/>
+              </w:rPr>
               <w:t>8</w:t>
             </w:r>
             <w:r>
+              <w:rPr>
+                <w:strike/>
+              </w:rPr>
               <w:t>) Il programma chiude l’interfaccia di avvia profilo e rimane in ascolto sulla homepage</w:t>
             </w:r>
             <w:r>
+              <w:rPr>
+                <w:strike/>
+              </w:rPr>
               <w:t>;</w:t>
             </w:r>
           </w:p>
@@ -9976,31 +10540,46 @@
           <w:p>
             <w:pPr>
               <w:spacing w:line="240" w:lineRule="auto"/>
-            </w:pPr>
-          </w:p>
-        </w:tc>
-        <w:tc>
-          <w:tcPr>
-            <w:tcW w:w="4814" w:type="dxa"/>
-            <w:tcBorders>
-              <w:top w:val="single" w:sz="4" w:space="0" w:color="auto"/>
-              <w:left w:val="single" w:sz="4" w:space="0" w:color="auto"/>
-              <w:bottom w:val="single" w:sz="4" w:space="0" w:color="auto"/>
-              <w:right w:val="single" w:sz="4" w:space="0" w:color="auto"/>
-            </w:tcBorders>
-            <w:hideMark/>
-          </w:tcPr>
-          <w:p>
-            <w:pPr>
-              <w:spacing w:line="240" w:lineRule="auto"/>
-            </w:pPr>
-            <w:r>
+              <w:rPr>
+                <w:strike/>
+              </w:rPr>
+            </w:pPr>
+          </w:p>
+        </w:tc>
+        <w:tc>
+          <w:tcPr>
+            <w:tcW w:w="4814" w:type="dxa"/>
+            <w:tcBorders>
+              <w:top w:val="single" w:sz="4" w:space="0" w:color="auto"/>
+              <w:left w:val="single" w:sz="4" w:space="0" w:color="auto"/>
+              <w:bottom w:val="single" w:sz="4" w:space="0" w:color="auto"/>
+              <w:right w:val="single" w:sz="4" w:space="0" w:color="auto"/>
+            </w:tcBorders>
+            <w:hideMark/>
+          </w:tcPr>
+          <w:p>
+            <w:pPr>
+              <w:spacing w:line="240" w:lineRule="auto"/>
+              <w:rPr>
+                <w:strike/>
+              </w:rPr>
+            </w:pPr>
+            <w:r>
+              <w:rPr>
+                <w:strike/>
+              </w:rPr>
               <w:t>&lt;</w:t>
             </w:r>
             <w:r>
+              <w:rPr>
+                <w:strike/>
+              </w:rPr>
               <w:t>FINE</w:t>
             </w:r>
             <w:r>
+              <w:rPr>
+                <w:strike/>
+              </w:rPr>
               <w:t xml:space="preserve"> SCENARIO&gt;</w:t>
             </w:r>
           </w:p>
@@ -10043,15 +10622,7 @@
           <w:bCs/>
           <w:color w:val="0070C0"/>
         </w:rPr>
-        <w:t>[</w:t>
-      </w:r>
-      <w:r>
-        <w:rPr>
-          <w:b/>
-          <w:bCs/>
-          <w:color w:val="0070C0"/>
-        </w:rPr>
-        <w:t>LTH] Scenario</w:t>
+        <w:t>[LTH] Scenario</w:t>
       </w:r>
       <w:r>
         <w:rPr>
@@ -10289,24 +10860,24 @@
             <w:r>
               <w:t xml:space="preserve"> box che notifica </w:t>
             </w:r>
+            <w:commentRangeStart w:id="18"/>
             <w:commentRangeStart w:id="19"/>
-            <w:commentRangeStart w:id="20"/>
             <w:r>
               <w:t>l’utente</w:t>
             </w:r>
+            <w:commentRangeEnd w:id="18"/>
+            <w:r>
+              <w:rPr>
+                <w:rStyle w:val="Rimandocommento"/>
+              </w:rPr>
+              <w:commentReference w:id="18"/>
+            </w:r>
             <w:commentRangeEnd w:id="19"/>
             <w:r>
               <w:rPr>
                 <w:rStyle w:val="Rimandocommento"/>
               </w:rPr>
               <w:commentReference w:id="19"/>
-            </w:r>
-            <w:commentRangeEnd w:id="20"/>
-            <w:r>
-              <w:rPr>
-                <w:rStyle w:val="Rimandocommento"/>
-              </w:rPr>
-              <w:commentReference w:id="20"/>
             </w:r>
             <w:r>
               <w:t>;</w:t>
@@ -10713,13 +11284,7 @@
               <w:spacing w:line="240" w:lineRule="auto"/>
             </w:pPr>
             <w:r>
-              <w:t xml:space="preserve">2) Il programma non </w:t>
-            </w:r>
-            <w:r>
-              <w:t>trova</w:t>
-            </w:r>
-            <w:r>
-              <w:t xml:space="preserve"> il profilo e apre un </w:t>
+              <w:t xml:space="preserve">2) Il programma non trova il profilo e apre un </w:t>
             </w:r>
             <w:proofErr w:type="spellStart"/>
             <w:r>
@@ -10729,24 +11294,24 @@
             <w:r>
               <w:t xml:space="preserve"> box che notifica </w:t>
             </w:r>
+            <w:commentRangeStart w:id="20"/>
             <w:commentRangeStart w:id="21"/>
-            <w:commentRangeStart w:id="22"/>
             <w:r>
               <w:t>l’utente</w:t>
             </w:r>
+            <w:commentRangeEnd w:id="20"/>
+            <w:r>
+              <w:rPr>
+                <w:rStyle w:val="Rimandocommento"/>
+              </w:rPr>
+              <w:commentReference w:id="20"/>
+            </w:r>
             <w:commentRangeEnd w:id="21"/>
             <w:r>
               <w:rPr>
                 <w:rStyle w:val="Rimandocommento"/>
               </w:rPr>
               <w:commentReference w:id="21"/>
-            </w:r>
-            <w:commentRangeEnd w:id="22"/>
-            <w:r>
-              <w:rPr>
-                <w:rStyle w:val="Rimandocommento"/>
-              </w:rPr>
-              <w:commentReference w:id="22"/>
             </w:r>
             <w:r>
               <w:t>;</w:t>
@@ -10909,15 +11474,7 @@
           <w:bCs/>
           <w:color w:val="0070C0"/>
         </w:rPr>
-        <w:t>3</w:t>
-      </w:r>
-      <w:r>
-        <w:rPr>
-          <w:b/>
-          <w:bCs/>
-          <w:color w:val="0070C0"/>
-        </w:rPr>
-        <w:t>c</w:t>
+        <w:t>3c</w:t>
       </w:r>
       <w:r>
         <w:rPr>
@@ -12027,20 +12584,16 @@
         </w:rPr>
         <w:annotationRef/>
       </w:r>
-      <w:r>
-        <w:rPr>
-          <w:b/>
-          <w:bCs/>
-        </w:rPr>
-        <w:t>Sommario scenari:</w:t>
-      </w:r>
     </w:p>
     <w:p>
       <w:pPr>
         <w:pStyle w:val="Testocommento"/>
       </w:pPr>
       <w:r>
-        <w:t>5.1: Avvia profilo</w:t>
+        <w:t xml:space="preserve"># Nota: </w:t>
+      </w:r>
+      <w:r>
+        <w:t>gli scenari barrati sono stati eliminati perché non necessari.</w:t>
       </w:r>
     </w:p>
     <w:p>
@@ -12051,16 +12604,21 @@
           <w:bCs/>
         </w:rPr>
       </w:pPr>
-      <w:r>
-        <w:t>5.2a: Profilo corrotto – Utente preme “ok”</w:t>
-      </w:r>
     </w:p>
     <w:p>
-      <w:r>
-        <w:t xml:space="preserve">5.2b: </w:t>
-      </w:r>
-      <w:r>
-        <w:t>Profilo corrotto – Crea nuovo profilo</w:t>
+      <w:pPr>
+        <w:pStyle w:val="Testocommento"/>
+        <w:rPr>
+          <w:b/>
+          <w:bCs/>
+        </w:rPr>
+      </w:pPr>
+      <w:r>
+        <w:rPr>
+          <w:b/>
+          <w:bCs/>
+        </w:rPr>
+        <w:t>Sommario scenari:</w:t>
       </w:r>
     </w:p>
     <w:p>
@@ -12068,16 +12626,36 @@
         <w:pStyle w:val="Testocommento"/>
       </w:pPr>
       <w:r>
-        <w:t>5.</w:t>
-      </w:r>
-      <w:r>
-        <w:t>4</w:t>
-      </w:r>
-      <w:r>
-        <w:t xml:space="preserve">a: </w:t>
-      </w:r>
-      <w:r>
-        <w:t>File World mancante – Utente preme “ok”</w:t>
+        <w:t>5.1: Avvia profilo</w:t>
+      </w:r>
+    </w:p>
+    <w:p>
+      <w:pPr>
+        <w:pStyle w:val="Testocommento"/>
+        <w:rPr>
+          <w:b/>
+          <w:bCs/>
+          <w:strike/>
+        </w:rPr>
+      </w:pPr>
+      <w:r>
+        <w:rPr>
+          <w:strike/>
+        </w:rPr>
+        <w:t>5.2a: Profilo corrotto – Utente preme “ok”</w:t>
+      </w:r>
+    </w:p>
+    <w:p>
+      <w:pPr>
+        <w:rPr>
+          <w:strike/>
+        </w:rPr>
+      </w:pPr>
+      <w:r>
+        <w:rPr>
+          <w:strike/>
+        </w:rPr>
+        <w:t>5.2b: Profilo corrotto – Crea nuovo profilo</w:t>
       </w:r>
     </w:p>
     <w:p>
@@ -12091,7 +12669,10 @@
         <w:t>4</w:t>
       </w:r>
       <w:r>
-        <w:t>b: File Word mancante – Specifica nuovo percorso</w:t>
+        <w:t xml:space="preserve">a: </w:t>
+      </w:r>
+      <w:r>
+        <w:t>File World mancante – Utente preme “ok”</w:t>
       </w:r>
     </w:p>
     <w:p>
@@ -12105,7 +12686,7 @@
         <w:t>4</w:t>
       </w:r>
       <w:r>
-        <w:t xml:space="preserve">c: File word mancante – Specifica nuovo percorso </w:t>
+        <w:t>b: File Word mancante – Specifica nuovo percorso</w:t>
       </w:r>
     </w:p>
     <w:p>
@@ -12113,10 +12694,13 @@
         <w:pStyle w:val="Testocommento"/>
       </w:pPr>
       <w:r>
-        <w:t xml:space="preserve">           </w:t>
-      </w:r>
-      <w:r>
-        <w:t>ma utente annulla</w:t>
+        <w:t>5.</w:t>
+      </w:r>
+      <w:r>
+        <w:t>4</w:t>
+      </w:r>
+      <w:r>
+        <w:t xml:space="preserve">c: File word mancante – Specifica nuovo percorso </w:t>
       </w:r>
     </w:p>
     <w:p>
@@ -12124,13 +12708,10 @@
         <w:pStyle w:val="Testocommento"/>
       </w:pPr>
       <w:r>
-        <w:t>5.</w:t>
-      </w:r>
-      <w:r>
-        <w:t>5</w:t>
-      </w:r>
-      <w:r>
-        <w:t>a: File World corrotto – Utente preme “ok”</w:t>
+        <w:t xml:space="preserve">           </w:t>
+      </w:r>
+      <w:r>
+        <w:t>ma utente annulla</w:t>
       </w:r>
     </w:p>
     <w:p>
@@ -12144,7 +12725,7 @@
         <w:t>5</w:t>
       </w:r>
       <w:r>
-        <w:t xml:space="preserve">b: File Word corrotto – Specifica un nuovo </w:t>
+        <w:t>a: File World corrotto – Utente preme “ok”</w:t>
       </w:r>
     </w:p>
     <w:p>
@@ -12152,13 +12733,13 @@
         <w:pStyle w:val="Testocommento"/>
       </w:pPr>
       <w:r>
-        <w:t xml:space="preserve">                  </w:t>
-      </w:r>
-      <w:r>
-        <w:t>P</w:t>
-      </w:r>
-      <w:r>
-        <w:t>ercorso</w:t>
+        <w:t>5.</w:t>
+      </w:r>
+      <w:r>
+        <w:t>5</w:t>
+      </w:r>
+      <w:r>
+        <w:t xml:space="preserve">b: File Word corrotto – Specifica un nuovo </w:t>
       </w:r>
     </w:p>
     <w:p>
@@ -12166,13 +12747,10 @@
         <w:pStyle w:val="Testocommento"/>
       </w:pPr>
       <w:r>
-        <w:t>5.</w:t>
-      </w:r>
-      <w:r>
-        <w:t>5</w:t>
-      </w:r>
-      <w:r>
-        <w:t>b: File Word corrotto – Specifica un nuovo</w:t>
+        <w:t xml:space="preserve">                  </w:t>
+      </w:r>
+      <w:r>
+        <w:t>Percorso</w:t>
       </w:r>
     </w:p>
     <w:p>
@@ -12180,16 +12758,13 @@
         <w:pStyle w:val="Testocommento"/>
       </w:pPr>
       <w:r>
-        <w:t xml:space="preserve">                  </w:t>
-      </w:r>
-      <w:r>
-        <w:t>P</w:t>
-      </w:r>
-      <w:r>
-        <w:t>ercorso</w:t>
-      </w:r>
-      <w:r>
-        <w:t xml:space="preserve"> ma utente annulla</w:t>
+        <w:t>5.</w:t>
+      </w:r>
+      <w:r>
+        <w:t>5</w:t>
+      </w:r>
+      <w:r>
+        <w:t>b: File Word corrotto – Specifica un nuovo</w:t>
       </w:r>
     </w:p>
     <w:p>
@@ -12197,21 +12772,13 @@
         <w:pStyle w:val="Testocommento"/>
       </w:pPr>
       <w:r>
-        <w:t>5.</w:t>
-      </w:r>
-      <w:r>
-        <w:t>6</w:t>
-      </w:r>
-      <w:r>
-        <w:t>a: File .</w:t>
-      </w:r>
-      <w:proofErr w:type="spellStart"/>
-      <w:r>
-        <w:t>txt</w:t>
-      </w:r>
-      <w:proofErr w:type="spellEnd"/>
-      <w:r>
-        <w:t xml:space="preserve"> mancante – Utente preme “ok”</w:t>
+        <w:t xml:space="preserve">                  </w:t>
+      </w:r>
+      <w:r>
+        <w:t>Percorso</w:t>
+      </w:r>
+      <w:r>
+        <w:t xml:space="preserve"> ma utente annulla</w:t>
       </w:r>
     </w:p>
     <w:p>
@@ -12225,7 +12792,7 @@
         <w:t>6</w:t>
       </w:r>
       <w:r>
-        <w:t>b: File .</w:t>
+        <w:t>a: File .</w:t>
       </w:r>
       <w:proofErr w:type="spellStart"/>
       <w:r>
@@ -12233,7 +12800,7 @@
       </w:r>
       <w:proofErr w:type="spellEnd"/>
       <w:r>
-        <w:t xml:space="preserve"> mancante – Specifica nuovo percorso</w:t>
+        <w:t xml:space="preserve"> mancante – Utente preme “ok”</w:t>
       </w:r>
     </w:p>
     <w:p>
@@ -12247,26 +12814,15 @@
         <w:t>6</w:t>
       </w:r>
       <w:r>
-        <w:t>c: File .</w:t>
+        <w:t>b: File .</w:t>
       </w:r>
       <w:proofErr w:type="spellStart"/>
-      <w:proofErr w:type="gramStart"/>
       <w:r>
         <w:t>txt</w:t>
       </w:r>
       <w:proofErr w:type="spellEnd"/>
       <w:r>
-        <w:t xml:space="preserve">  mancante</w:t>
-      </w:r>
-      <w:proofErr w:type="gramEnd"/>
-      <w:r>
-        <w:t xml:space="preserve">  - Specifica nuovo</w:t>
-      </w:r>
-      <w:r>
-        <w:t xml:space="preserve"> </w:t>
-      </w:r>
-      <w:r>
-        <w:t>percorso</w:t>
+        <w:t xml:space="preserve"> mancante – Specifica nuovo percorso</w:t>
       </w:r>
     </w:p>
     <w:p>
@@ -12274,10 +12830,32 @@
         <w:pStyle w:val="Testocommento"/>
       </w:pPr>
       <w:r>
-        <w:t xml:space="preserve">                 </w:t>
-      </w:r>
-      <w:r>
-        <w:t xml:space="preserve"> ma l’utente annulla:</w:t>
+        <w:t>5.</w:t>
+      </w:r>
+      <w:r>
+        <w:t>6</w:t>
+      </w:r>
+      <w:r>
+        <w:t>c: File .</w:t>
+      </w:r>
+      <w:proofErr w:type="spellStart"/>
+      <w:proofErr w:type="gramStart"/>
+      <w:r>
+        <w:t>txt</w:t>
+      </w:r>
+      <w:proofErr w:type="spellEnd"/>
+      <w:r>
+        <w:t xml:space="preserve">  mancante</w:t>
+      </w:r>
+      <w:proofErr w:type="gramEnd"/>
+      <w:r>
+        <w:t xml:space="preserve">  - Specifica nuovo</w:t>
+      </w:r>
+      <w:r>
+        <w:t xml:space="preserve"> </w:t>
+      </w:r>
+      <w:r>
+        <w:t>percorso</w:t>
       </w:r>
     </w:p>
     <w:p>
@@ -12285,21 +12863,10 @@
         <w:pStyle w:val="Testocommento"/>
       </w:pPr>
       <w:r>
-        <w:t>5.</w:t>
-      </w:r>
-      <w:r>
-        <w:t>7</w:t>
-      </w:r>
-      <w:r>
-        <w:t>a: File .</w:t>
-      </w:r>
-      <w:proofErr w:type="spellStart"/>
-      <w:r>
-        <w:t>txt</w:t>
-      </w:r>
-      <w:proofErr w:type="spellEnd"/>
-      <w:r>
-        <w:t xml:space="preserve"> corrotto – Utente preme “ok”</w:t>
+        <w:t xml:space="preserve">                 </w:t>
+      </w:r>
+      <w:r>
+        <w:t xml:space="preserve"> ma l’utente annulla:</w:t>
       </w:r>
     </w:p>
     <w:p>
@@ -12313,7 +12880,7 @@
         <w:t>7</w:t>
       </w:r>
       <w:r>
-        <w:t>b: File .</w:t>
+        <w:t>a: File .</w:t>
       </w:r>
       <w:proofErr w:type="spellStart"/>
       <w:r>
@@ -12321,7 +12888,7 @@
       </w:r>
       <w:proofErr w:type="spellEnd"/>
       <w:r>
-        <w:t xml:space="preserve"> mancante – Specifica nuovo percorso</w:t>
+        <w:t xml:space="preserve"> corrotto – Utente preme “ok”</w:t>
       </w:r>
     </w:p>
     <w:p>
@@ -12335,20 +12902,15 @@
         <w:t>7</w:t>
       </w:r>
       <w:r>
-        <w:t>c: File .</w:t>
+        <w:t>b: File .</w:t>
       </w:r>
       <w:proofErr w:type="spellStart"/>
-      <w:proofErr w:type="gramStart"/>
       <w:r>
         <w:t>txt</w:t>
       </w:r>
       <w:proofErr w:type="spellEnd"/>
       <w:r>
-        <w:t xml:space="preserve">  corrotto</w:t>
-      </w:r>
-      <w:proofErr w:type="gramEnd"/>
-      <w:r>
-        <w:t xml:space="preserve">  - Specifica nuovo percorso ma</w:t>
+        <w:t xml:space="preserve"> mancante – Specifica nuovo percorso</w:t>
       </w:r>
     </w:p>
     <w:p>
@@ -12356,16 +12918,26 @@
         <w:pStyle w:val="Testocommento"/>
       </w:pPr>
       <w:r>
-        <w:t xml:space="preserve">               </w:t>
-      </w:r>
-      <w:r>
-        <w:t xml:space="preserve"> </w:t>
-      </w:r>
-      <w:r>
-        <w:t xml:space="preserve"> </w:t>
-      </w:r>
-      <w:r>
-        <w:t>l’utente annulla</w:t>
+        <w:t>5.</w:t>
+      </w:r>
+      <w:r>
+        <w:t>7</w:t>
+      </w:r>
+      <w:r>
+        <w:t>c: File .</w:t>
+      </w:r>
+      <w:proofErr w:type="spellStart"/>
+      <w:proofErr w:type="gramStart"/>
+      <w:r>
+        <w:t>txt</w:t>
+      </w:r>
+      <w:proofErr w:type="spellEnd"/>
+      <w:r>
+        <w:t xml:space="preserve">  corrotto</w:t>
+      </w:r>
+      <w:proofErr w:type="gramEnd"/>
+      <w:r>
+        <w:t xml:space="preserve">  - Specifica nuovo percorso ma</w:t>
       </w:r>
     </w:p>
     <w:p>
@@ -12373,25 +12945,22 @@
         <w:pStyle w:val="Testocommento"/>
       </w:pPr>
       <w:r>
-        <w:t>5.</w:t>
-      </w:r>
-      <w:r>
-        <w:t>8</w:t>
-      </w:r>
-      <w:r>
-        <w:t xml:space="preserve">: MS World o programma di videoscrittura non </w:t>
+        <w:t xml:space="preserve">               </w:t>
+      </w:r>
+      <w:r>
+        <w:t xml:space="preserve"> </w:t>
+      </w:r>
+      <w:r>
+        <w:t xml:space="preserve"> </w:t>
+      </w:r>
+      <w:r>
+        <w:t>l’utente annulla</w:t>
       </w:r>
     </w:p>
     <w:p>
       <w:pPr>
         <w:pStyle w:val="Testocommento"/>
       </w:pPr>
-      <w:r>
-        <w:t xml:space="preserve">               </w:t>
-      </w:r>
-      <w:r>
-        <w:t>installato (apri con…)</w:t>
-      </w:r>
     </w:p>
     <w:p>
       <w:pPr>
@@ -12430,6 +12999,34 @@
           <w:bCs/>
         </w:rPr>
         <w:t>LTH:</w:t>
+      </w:r>
+    </w:p>
+    <w:p>
+      <w:pPr>
+        <w:pStyle w:val="Testocommento"/>
+        <w:rPr>
+          <w:strike/>
+        </w:rPr>
+      </w:pPr>
+      <w:r>
+        <w:rPr>
+          <w:strike/>
+        </w:rPr>
+        <w:t>5.2c: Profilo corrotto - Specifica nuovo percorso</w:t>
+      </w:r>
+    </w:p>
+    <w:p>
+      <w:pPr>
+        <w:pStyle w:val="Testocommento"/>
+        <w:rPr>
+          <w:strike/>
+        </w:rPr>
+      </w:pPr>
+      <w:r>
+        <w:rPr>
+          <w:strike/>
+        </w:rPr>
+        <w:t>5.2d Profilo corrotto – Specifica nuovo percorso ma</w:t>
       </w:r>
     </w:p>
     <w:p>
@@ -12437,7 +13034,10 @@
         <w:pStyle w:val="Testocommento"/>
       </w:pPr>
       <w:r>
-        <w:t>5.2c: Profilo corrotto - Specifica nuovo percorso</w:t>
+        <w:rPr>
+          <w:strike/>
+        </w:rPr>
+        <w:t xml:space="preserve">         l’utente annulla</w:t>
       </w:r>
     </w:p>
     <w:p>
@@ -12445,7 +13045,7 @@
         <w:pStyle w:val="Testocommento"/>
       </w:pPr>
       <w:r>
-        <w:t>5.2d Profilo corrotto – Specifica nuovo percorso ma</w:t>
+        <w:t>5.3a: Profilo mancante – Utente preme “ok”</w:t>
       </w:r>
     </w:p>
     <w:p>
@@ -12453,10 +13053,7 @@
         <w:pStyle w:val="Testocommento"/>
       </w:pPr>
       <w:r>
-        <w:t xml:space="preserve">         </w:t>
-      </w:r>
-      <w:r>
-        <w:t>l’utente annulla</w:t>
+        <w:t>5.3b: Profilo mancante – Crea nuovo profilo</w:t>
       </w:r>
     </w:p>
     <w:p>
@@ -12464,7 +13061,7 @@
         <w:pStyle w:val="Testocommento"/>
       </w:pPr>
       <w:r>
-        <w:t>5.3a: Profilo mancante – Utente preme “ok”</w:t>
+        <w:t>5.3c: Profilo mancante - Specifica nuovo percorso</w:t>
       </w:r>
     </w:p>
     <w:p>
@@ -12472,7 +13069,7 @@
         <w:pStyle w:val="Testocommento"/>
       </w:pPr>
       <w:r>
-        <w:t>5.3b: Profilo mancante – Crea nuovo profilo</w:t>
+        <w:t>5.3d Profilo mancante – Specifica nuovo percorso ma</w:t>
       </w:r>
     </w:p>
     <w:p>
@@ -12480,7 +13077,10 @@
         <w:pStyle w:val="Testocommento"/>
       </w:pPr>
       <w:r>
-        <w:t>5.3c: Profilo mancante - Specifica nuovo percorso</w:t>
+        <w:t xml:space="preserve">         </w:t>
+      </w:r>
+      <w:r>
+        <w:t xml:space="preserve"> l’utente annulla</w:t>
       </w:r>
     </w:p>
     <w:p>
@@ -12488,7 +13088,13 @@
         <w:pStyle w:val="Testocommento"/>
       </w:pPr>
       <w:r>
-        <w:t>5.3d Profilo mancante – Specifica nuovo percorso ma</w:t>
+        <w:t>5.</w:t>
+      </w:r>
+      <w:r>
+        <w:t>8</w:t>
+      </w:r>
+      <w:r>
+        <w:t xml:space="preserve">: MS World o programma di videoscrittura non </w:t>
       </w:r>
     </w:p>
     <w:p>
@@ -12496,16 +13102,11 @@
         <w:pStyle w:val="Testocommento"/>
       </w:pPr>
       <w:r>
-        <w:t xml:space="preserve">         </w:t>
-      </w:r>
-      <w:r>
-        <w:t xml:space="preserve"> l’utente annulla</w:t>
-      </w:r>
-    </w:p>
-    <w:p>
-      <w:pPr>
-        <w:pStyle w:val="Testocommento"/>
-      </w:pPr>
+        <w:t xml:space="preserve">               </w:t>
+      </w:r>
+      <w:r>
+        <w:t>installato (apri con…)</w:t>
+      </w:r>
     </w:p>
     <w:p>
       <w:pPr>
@@ -12651,7 +13252,7 @@
       </w:r>
     </w:p>
   </w:comment>
-  <w:comment w:id="16" w:author="Claudio De Sio Cesari" w:date="2021-04-03T13:45:00Z" w:initials="CDSC">
+  <w:comment w:id="16" w:author="Vinci De Michele" w:date="2021-04-11T17:23:00Z" w:initials="VDM">
     <w:p>
       <w:pPr>
         <w:pStyle w:val="Testocommento"/>
@@ -12663,14 +13264,19 @@
         <w:annotationRef/>
       </w:r>
       <w:r>
-        <w:t>Questo penso sia superfluo, è l’associazione sul sistema operativo che decide queste cose, possiamo evitarlo questo scenario</w:t>
-      </w:r>
-      <w:r>
-        <w:t xml:space="preserve"> o specificare che ci pensi il SO.</w:t>
+        <w:t xml:space="preserve">Iniziano gli scenari Like To </w:t>
+      </w:r>
+      <w:proofErr w:type="spellStart"/>
+      <w:r>
+        <w:t>Have</w:t>
+      </w:r>
+      <w:proofErr w:type="spellEnd"/>
+      <w:r>
+        <w:t xml:space="preserve"> (LTH)</w:t>
       </w:r>
     </w:p>
   </w:comment>
-  <w:comment w:id="18" w:author="Vinci De Michele" w:date="2021-04-11T17:23:00Z" w:initials="VDM">
+  <w:comment w:id="17" w:author="Claudio De Sio Cesari" w:date="2021-04-03T13:45:00Z" w:initials="CDSC">
     <w:p>
       <w:pPr>
         <w:pStyle w:val="Testocommento"/>
@@ -12682,19 +13288,14 @@
         <w:annotationRef/>
       </w:r>
       <w:r>
-        <w:t xml:space="preserve">Iniziano gli scenari Like To </w:t>
-      </w:r>
-      <w:proofErr w:type="spellStart"/>
-      <w:r>
-        <w:t>Have</w:t>
-      </w:r>
-      <w:proofErr w:type="spellEnd"/>
-      <w:r>
-        <w:t xml:space="preserve"> (LTH)</w:t>
+        <w:t>Questo penso sia superfluo, è l’associazione sul sistema operativo che decide queste cose, possiamo evitarlo questo scenario</w:t>
+      </w:r>
+      <w:r>
+        <w:t xml:space="preserve"> o specificare che ci pensi il SO.</w:t>
       </w:r>
     </w:p>
   </w:comment>
-  <w:comment w:id="19" w:author="Claudio De Sio Cesari" w:date="2021-04-03T13:26:00Z" w:initials="CDSC">
+  <w:comment w:id="18" w:author="Claudio De Sio Cesari" w:date="2021-04-03T13:26:00Z" w:initials="CDSC">
     <w:p>
       <w:pPr>
         <w:pStyle w:val="Testocommento"/>
@@ -12727,7 +13328,7 @@
       </w:pPr>
     </w:p>
   </w:comment>
-  <w:comment w:id="20" w:author="Claudio De Sio Cesari" w:date="2021-04-03T13:29:00Z" w:initials="CDSC">
+  <w:comment w:id="19" w:author="Claudio De Sio Cesari" w:date="2021-04-03T13:29:00Z" w:initials="CDSC">
     <w:p>
       <w:pPr>
         <w:pStyle w:val="Testocommento"/>
@@ -12743,7 +13344,7 @@
       </w:r>
     </w:p>
   </w:comment>
-  <w:comment w:id="21" w:author="Claudio De Sio Cesari" w:date="2021-04-03T13:26:00Z" w:initials="CDSC">
+  <w:comment w:id="20" w:author="Claudio De Sio Cesari" w:date="2021-04-03T13:26:00Z" w:initials="CDSC">
     <w:p>
       <w:pPr>
         <w:pStyle w:val="Testocommento"/>
@@ -12776,7 +13377,7 @@
       </w:pPr>
     </w:p>
   </w:comment>
-  <w:comment w:id="22" w:author="Claudio De Sio Cesari" w:date="2021-04-03T13:29:00Z" w:initials="CDSC">
+  <w:comment w:id="21" w:author="Claudio De Sio Cesari" w:date="2021-04-03T13:29:00Z" w:initials="CDSC">
     <w:p>
       <w:pPr>
         <w:pStyle w:val="Testocommento"/>
@@ -12804,8 +13405,8 @@
   <w15:commentEx w15:paraId="6F2E0635" w15:paraIdParent="55E5E278" w15:done="1"/>
   <w15:commentEx w15:paraId="26AAB943" w15:done="0"/>
   <w15:commentEx w15:paraId="20937E7F" w15:done="0"/>
+  <w15:commentEx w15:paraId="007DF679" w15:done="0"/>
   <w15:commentEx w15:paraId="58CE17F9" w15:done="1"/>
-  <w15:commentEx w15:paraId="653F4432" w15:done="0"/>
   <w15:commentEx w15:paraId="11FDB693" w15:done="1"/>
   <w15:commentEx w15:paraId="4D51D3B5" w15:paraIdParent="11FDB693" w15:done="1"/>
   <w15:commentEx w15:paraId="42BC5D11" w15:done="1"/>
@@ -12822,8 +13423,8 @@
   <w16cex:commentExtensible w16cex:durableId="241D6B0E" w16cex:dateUtc="2021-04-03T11:29:00Z"/>
   <w16cex:commentExtensible w16cex:durableId="2412EEC3" w16cex:dateUtc="2021-04-03T11:40:00Z"/>
   <w16cex:commentExtensible w16cex:durableId="2412EEF7" w16cex:dateUtc="2021-04-03T11:41:00Z"/>
+  <w16cex:commentExtensible w16cex:durableId="241DFFA4" w16cex:dateUtc="2021-04-11T15:23:00Z"/>
   <w16cex:commentExtensible w16cex:durableId="2412F003" w16cex:dateUtc="2021-04-03T11:45:00Z"/>
-  <w16cex:commentExtensible w16cex:durableId="241DAF22" w16cex:dateUtc="2021-04-11T15:23:00Z"/>
   <w16cex:commentExtensible w16cex:durableId="241DB388" w16cex:dateUtc="2021-04-03T11:26:00Z"/>
   <w16cex:commentExtensible w16cex:durableId="241DB387" w16cex:dateUtc="2021-04-03T11:29:00Z"/>
   <w16cex:commentExtensible w16cex:durableId="241DB5E8" w16cex:dateUtc="2021-04-03T11:26:00Z"/>
@@ -12840,8 +13441,8 @@
   <w16cid:commentId w16cid:paraId="6F2E0635" w16cid:durableId="241D6B0E"/>
   <w16cid:commentId w16cid:paraId="26AAB943" w16cid:durableId="2412EEC3"/>
   <w16cid:commentId w16cid:paraId="20937E7F" w16cid:durableId="2412EEF7"/>
+  <w16cid:commentId w16cid:paraId="007DF679" w16cid:durableId="241DFFA4"/>
   <w16cid:commentId w16cid:paraId="58CE17F9" w16cid:durableId="2412F003"/>
-  <w16cid:commentId w16cid:paraId="653F4432" w16cid:durableId="241DAF22"/>
   <w16cid:commentId w16cid:paraId="11FDB693" w16cid:durableId="241DB388"/>
   <w16cid:commentId w16cid:paraId="4D51D3B5" w16cid:durableId="241DB387"/>
   <w16cid:commentId w16cid:paraId="42BC5D11" w16cid:durableId="241DB5E8"/>
@@ -12884,6 +13485,7 @@
         <w:docPartUnique/>
       </w:docPartObj>
     </w:sdtPr>
+    <w:sdtEndPr/>
     <w:sdtContent>
       <w:p>
         <w:pPr>

</xml_diff>